<commit_message>
modified the project summary doc
</commit_message>
<xml_diff>
--- a/Documents/Project Summary.docx
+++ b/Documents/Project Summary.docx
@@ -1,10 +1,12 @@
 
 <file path=word/document.xml><?xml version="1.0" encoding="utf-8"?>
-<w:document xmlns:wpc="http://schemas.microsoft.com/office/word/2010/wordprocessingCanvas" xmlns:cx="http://schemas.microsoft.com/office/drawing/2014/chartex" xmlns:cx1="http://schemas.microsoft.com/office/drawing/2015/9/8/chartex" xmlns:cx2="http://schemas.microsoft.com/office/drawing/2015/10/21/chartex" xmlns:cx3="http://schemas.microsoft.com/office/drawing/2016/5/9/chartex" xmlns:cx4="http://schemas.microsoft.com/office/drawing/2016/5/10/chartex" xmlns:cx5="http://schemas.microsoft.com/office/drawing/2016/5/11/chartex" xmlns:cx6="http://schemas.microsoft.com/office/drawing/2016/5/12/chartex" xmlns:cx7="http://schemas.microsoft.com/office/drawing/2016/5/13/chartex" xmlns:cx8="http://schemas.microsoft.com/office/drawing/2016/5/14/chartex" xmlns:mc="http://schemas.openxmlformats.org/markup-compatibility/2006" xmlns:aink="http://schemas.microsoft.com/office/drawing/2016/ink" xmlns:am3d="http://schemas.microsoft.com/office/drawing/2017/model3d" xmlns:o="urn:schemas-microsoft-com:office:office" xmlns:r="http://schemas.openxmlformats.org/officeDocument/2006/relationships" xmlns:m="http://schemas.openxmlformats.org/officeDocument/2006/math" xmlns:v="urn:schemas-microsoft-com:vml" xmlns:wp14="http://schemas.microsoft.com/office/word/2010/wordprocessingDrawing" xmlns:wp="http://schemas.openxmlformats.org/drawingml/2006/wordprocessingDrawing" xmlns:w10="urn:schemas-microsoft-com:office:word" xmlns:w="http://schemas.openxmlformats.org/wordprocessingml/2006/main" xmlns:w14="http://schemas.microsoft.com/office/word/2010/wordml" xmlns:w15="http://schemas.microsoft.com/office/word/2012/wordml" xmlns:w16cid="http://schemas.microsoft.com/office/word/2016/wordml/cid" xmlns:w16se="http://schemas.microsoft.com/office/word/2015/wordml/symex" xmlns:wpg="http://schemas.microsoft.com/office/word/2010/wordprocessingGroup" xmlns:wpi="http://schemas.microsoft.com/office/word/2010/wordprocessingInk" xmlns:wne="http://schemas.microsoft.com/office/word/2006/wordml" xmlns:wps="http://schemas.microsoft.com/office/word/2010/wordprocessingShape" mc:Ignorable="w14 w15 w16se w16cid wp14">
+<w:document xmlns:o="urn:schemas-microsoft-com:office:office" xmlns:r="http://schemas.openxmlformats.org/officeDocument/2006/relationships" xmlns:v="urn:schemas-microsoft-com:vml" xmlns:w="http://schemas.openxmlformats.org/wordprocessingml/2006/main" xmlns:w10="urn:schemas-microsoft-com:office:word" xmlns:wp="http://schemas.openxmlformats.org/drawingml/2006/wordprocessingDrawing" xmlns:wps="http://schemas.microsoft.com/office/word/2010/wordprocessingShape" xmlns:wpg="http://schemas.microsoft.com/office/word/2010/wordprocessingGroup" xmlns:mc="http://schemas.openxmlformats.org/markup-compatibility/2006" xmlns:wp14="http://schemas.microsoft.com/office/word/2010/wordprocessingDrawing" xmlns:w14="http://schemas.microsoft.com/office/word/2010/wordml" mc:Ignorable="w14 wp14">
   <w:body>
     <w:p>
       <w:pPr>
+        <w:pStyle w:val="Normal"/>
         <w:rPr>
+          <w:b/>
           <w:b/>
         </w:rPr>
       </w:pPr>
@@ -16,14 +18,29 @@
       </w:r>
     </w:p>
     <w:p>
-      <w:r>
+      <w:pPr>
+        <w:pStyle w:val="Normal"/>
+        <w:rPr/>
+      </w:pPr>
+      <w:r>
+        <w:rPr/>
         <w:t>The idea of our application is to grant the user the power to modify the gathered images from NASA as they see fit and then share their accomplished masterpiece with the world.</w:t>
       </w:r>
     </w:p>
-    <w:p/>
-    <w:p>
-      <w:pPr>
+    <w:p>
+      <w:pPr>
+        <w:pStyle w:val="Normal"/>
+        <w:rPr/>
+      </w:pPr>
+      <w:r>
+        <w:rPr/>
+      </w:r>
+    </w:p>
+    <w:p>
+      <w:pPr>
+        <w:pStyle w:val="Normal"/>
         <w:rPr>
+          <w:b/>
           <w:b/>
         </w:rPr>
       </w:pPr>
@@ -32,6 +49,122 @@
           <w:b/>
         </w:rPr>
         <w:t>Features:</w:t>
+      </w:r>
+    </w:p>
+    <w:p>
+      <w:pPr>
+        <w:pStyle w:val="ListParagraph"/>
+        <w:numPr>
+          <w:ilvl w:val="0"/>
+          <w:numId w:val="1"/>
+        </w:numPr>
+        <w:rPr/>
+      </w:pPr>
+      <w:r>
+        <w:rPr/>
+        <w:t>Straightforward and user friendly GUI (Graphical User Interface)</w:t>
+      </w:r>
+    </w:p>
+    <w:p>
+      <w:pPr>
+        <w:pStyle w:val="ListParagraph"/>
+        <w:numPr>
+          <w:ilvl w:val="0"/>
+          <w:numId w:val="1"/>
+        </w:numPr>
+        <w:rPr/>
+      </w:pPr>
+      <w:r>
+        <w:rPr/>
+        <w:t>Various options to tweak, enhance, modify, beautify the original Image from Nasa</w:t>
+      </w:r>
+    </w:p>
+    <w:p>
+      <w:pPr>
+        <w:pStyle w:val="ListParagraph"/>
+        <w:numPr>
+          <w:ilvl w:val="0"/>
+          <w:numId w:val="1"/>
+        </w:numPr>
+        <w:rPr/>
+      </w:pPr>
+      <w:r>
+        <w:rPr/>
+        <w:t xml:space="preserve"> </w:t>
+      </w:r>
+      <w:r>
+        <w:rPr/>
+        <w:t>Exceptional image generation via NST (Neural Style Transfer) of the NASA image in the style of an image provided by the user</w:t>
+      </w:r>
+    </w:p>
+    <w:p>
+      <w:pPr>
+        <w:pStyle w:val="ListParagraph"/>
+        <w:numPr>
+          <w:ilvl w:val="0"/>
+          <w:numId w:val="1"/>
+        </w:numPr>
+        <w:rPr/>
+      </w:pPr>
+      <w:r>
+        <w:rPr/>
+        <w:t>Optimized image search solution with the help of NLP (Natural Language Processing) and CLIP (Contrastive Language-Image Pre-training)</w:t>
+      </w:r>
+    </w:p>
+    <w:p>
+      <w:pPr>
+        <w:pStyle w:val="ListParagraph"/>
+        <w:numPr>
+          <w:ilvl w:val="0"/>
+          <w:numId w:val="1"/>
+        </w:numPr>
+        <w:rPr/>
+      </w:pPr>
+      <w:r>
+        <w:rPr/>
+        <w:t xml:space="preserve">  </w:t>
+      </w:r>
+      <w:r>
+        <w:rPr/>
+        <w:t>Options to share your masterpiece with the world on your favorite social media apps</w:t>
+      </w:r>
+    </w:p>
+    <w:p>
+      <w:pPr>
+        <w:pStyle w:val="ListParagraph"/>
+        <w:numPr>
+          <w:ilvl w:val="0"/>
+          <w:numId w:val="1"/>
+        </w:numPr>
+        <w:rPr/>
+      </w:pPr>
+      <w:r>
+        <w:rPr/>
+        <w:t>Availability in English and French languages</w:t>
+      </w:r>
+    </w:p>
+    <w:p>
+      <w:pPr>
+        <w:pStyle w:val="Normal"/>
+        <w:rPr/>
+      </w:pPr>
+      <w:r>
+        <w:rPr/>
+      </w:r>
+    </w:p>
+    <w:p>
+      <w:pPr>
+        <w:pStyle w:val="Normal"/>
+        <w:rPr>
+          <w:b/>
+          <w:b/>
+        </w:rPr>
+      </w:pPr>
+      <w:r>
+        <w:rPr>
+          <w:b/>
+        </w:rPr>
+        <w:t xml:space="preserve">Execution: </w:t>
       </w:r>
     </w:p>
     <w:p>
@@ -41,9 +174,11 @@
           <w:ilvl w:val="0"/>
           <w:numId w:val="2"/>
         </w:numPr>
-      </w:pPr>
-      <w:r>
-        <w:t>Straightforward and user friendly GUI (Graphical User Interface)</w:t>
+        <w:rPr/>
+      </w:pPr>
+      <w:r>
+        <w:rPr/>
+        <w:t>The UI will be programmed using Flask (python), HTML and CSS to give a lively and interactive experience to the user</w:t>
       </w:r>
     </w:p>
     <w:p>
@@ -53,9 +188,11 @@
           <w:ilvl w:val="0"/>
           <w:numId w:val="2"/>
         </w:numPr>
-      </w:pPr>
-      <w:r>
-        <w:t>Various options to tweak, enhance, modify, beautify the original Image from Nasa</w:t>
+        <w:rPr/>
+      </w:pPr>
+      <w:r>
+        <w:rPr/>
+        <w:t>The options to tweak and beautify the image will be programmed using python and image processing libraries, namely OpenCV and Pillow, which are out of the box open source tools</w:t>
       </w:r>
     </w:p>
     <w:p>
@@ -65,9 +202,11 @@
           <w:ilvl w:val="0"/>
           <w:numId w:val="2"/>
         </w:numPr>
-      </w:pPr>
-      <w:r>
-        <w:t xml:space="preserve"> Exceptional image generation via NST (Neural Style Transfer) of the NASA image in the style of an image provided by the user</w:t>
+        <w:rPr/>
+      </w:pPr>
+      <w:r>
+        <w:rPr/>
+        <w:t>The NST is programed in python with the help of open source libraries namely tensorflow, matplotlib, scipy and numpy. The NST algorithm uses the convolution neural networks technique to drastically reduce the number of parameters in the neural network, hence reducing the training and image generation time. The shallower layers of a ConvNet tend to detect lower-level features such as edges and simple textures. The deeper layers tend to detect higher-level features such as more complex textures and object classes</w:t>
       </w:r>
     </w:p>
     <w:p>
@@ -77,18 +216,63 @@
           <w:ilvl w:val="0"/>
           <w:numId w:val="2"/>
         </w:numPr>
-      </w:pPr>
-      <w:r>
-        <w:t>Optimized image search solution with the help of NLP (Natural Language Processing) and CLIP</w:t>
-      </w:r>
-      <w:r>
-        <w:t xml:space="preserve"> (</w:t>
-      </w:r>
-      <w:r>
-        <w:t>Contrastive Language-Image Pre-training</w:t>
-      </w:r>
-      <w:r>
-        <w:t>)</w:t>
+        <w:rPr/>
+      </w:pPr>
+      <w:r>
+        <w:rPr>
+          <w:rFonts w:ascii="Calibri" w:hAnsi="Calibri"/>
+          <w:b w:val="false"/>
+          <w:i w:val="false"/>
+          <w:caps w:val="false"/>
+          <w:smallCaps w:val="false"/>
+          <w:color w:val="000000"/>
+          <w:spacing w:val="0"/>
+          <w:sz w:val="22"/>
+          <w:szCs w:val="22"/>
+        </w:rPr>
+        <w:t>T</w:t>
+      </w:r>
+      <w:r>
+        <w:rPr>
+          <w:rFonts w:ascii="Calibri" w:hAnsi="Calibri"/>
+          <w:b w:val="false"/>
+          <w:i w:val="false"/>
+          <w:caps w:val="false"/>
+          <w:smallCaps w:val="false"/>
+          <w:color w:val="000000"/>
+          <w:spacing w:val="0"/>
+          <w:sz w:val="22"/>
+          <w:szCs w:val="22"/>
+        </w:rPr>
+        <w:t xml:space="preserve">he idea behind CLIP is to take an Image and predict the text from this image. </w:t>
+      </w:r>
+      <w:r>
+        <w:rPr>
+          <w:rFonts w:ascii="Calibri" w:hAnsi="Calibri"/>
+          <w:b w:val="false"/>
+          <w:i w:val="false"/>
+          <w:caps w:val="false"/>
+          <w:smallCaps w:val="false"/>
+          <w:color w:val="000000"/>
+          <w:spacing w:val="0"/>
+          <w:sz w:val="22"/>
+          <w:szCs w:val="22"/>
+        </w:rPr>
+        <w:t>S</w:t>
+      </w:r>
+      <w:r>
+        <w:rPr>
+          <w:rFonts w:ascii="Calibri" w:hAnsi="Calibri"/>
+          <w:b w:val="false"/>
+          <w:i w:val="false"/>
+          <w:caps w:val="false"/>
+          <w:smallCaps w:val="false"/>
+          <w:color w:val="000000"/>
+          <w:spacing w:val="0"/>
+          <w:sz w:val="22"/>
+          <w:szCs w:val="22"/>
+        </w:rPr>
+        <w:t>imply by pushing the unrelated features away from the dimensional space, and pushing the similar feature together( we can think of it like k-nearest-neighborhood)</w:t>
       </w:r>
     </w:p>
     <w:p>
@@ -98,18 +282,11 @@
           <w:ilvl w:val="0"/>
           <w:numId w:val="2"/>
         </w:numPr>
-      </w:pPr>
-      <w:r>
-        <w:t xml:space="preserve"> </w:t>
-      </w:r>
-      <w:r>
-        <w:t xml:space="preserve"> </w:t>
-      </w:r>
-      <w:r>
-        <w:t xml:space="preserve">Options to share your masterpiece </w:t>
-      </w:r>
-      <w:r>
-        <w:t>with the world on your favorite social media apps</w:t>
+        <w:rPr/>
+      </w:pPr>
+      <w:r>
+        <w:rPr/>
+        <w:t>To be able to share the final image with the world we are using an open source module called Shareon that is used in the HTML script</w:t>
       </w:r>
     </w:p>
     <w:p>
@@ -119,29 +296,76 @@
           <w:ilvl w:val="0"/>
           <w:numId w:val="2"/>
         </w:numPr>
-      </w:pPr>
-      <w:r>
-        <w:t>Availability in English and French languages</w:t>
-      </w:r>
-    </w:p>
-    <w:p/>
-    <w:p>
-      <w:pPr>
+        <w:rPr/>
+      </w:pPr>
+      <w:r>
+        <w:rPr>
+          <w:rFonts w:ascii="Calibri" w:hAnsi="Calibri"/>
+          <w:b w:val="false"/>
+          <w:i w:val="false"/>
+          <w:caps w:val="false"/>
+          <w:smallCaps w:val="false"/>
+          <w:color w:val="000000"/>
+          <w:spacing w:val="0"/>
+          <w:sz w:val="22"/>
+          <w:szCs w:val="22"/>
+        </w:rPr>
+        <w:t>For the application to work in multiple languages the CLIP module takes care of this by labeling the pictures in the corresponding languages</w:t>
+      </w:r>
+    </w:p>
+    <w:p>
+      <w:pPr>
+        <w:pStyle w:val="Normal"/>
+        <w:rPr/>
+      </w:pPr>
+      <w:r>
+        <w:rPr/>
+      </w:r>
+    </w:p>
+    <w:p>
+      <w:pPr>
+        <w:pStyle w:val="Normal"/>
+        <w:rPr/>
+      </w:pPr>
+      <w:r>
         <w:rPr>
           <w:b/>
         </w:rPr>
+        <w:t>Equipment:</w:t>
+      </w:r>
+    </w:p>
+    <w:p>
+      <w:pPr>
+        <w:pStyle w:val="Normal"/>
+        <w:rPr/>
+      </w:pPr>
+      <w:r>
+        <w:rPr/>
+        <w:t>All we need for the completion of this project is a decent laptop and a stable internet connection.</w:t>
+      </w:r>
+    </w:p>
+    <w:p>
+      <w:pPr>
+        <w:pStyle w:val="Normal"/>
+        <w:rPr/>
+      </w:pPr>
+      <w:r>
+        <w:rPr/>
+      </w:r>
+    </w:p>
+    <w:p>
+      <w:pPr>
+        <w:pStyle w:val="Normal"/>
+        <w:rPr>
+          <w:b/>
+          <w:b/>
+        </w:rPr>
       </w:pPr>
       <w:r>
         <w:rPr>
           <w:b/>
         </w:rPr>
-        <w:t>Execution:</w:t>
-      </w:r>
-      <w:r>
-        <w:rPr>
-          <w:b/>
-        </w:rPr>
-        <w:t xml:space="preserve"> </w:t>
+        <w:t>Future Works:</w:t>
       </w:r>
     </w:p>
     <w:p>
@@ -151,9 +375,11 @@
           <w:ilvl w:val="0"/>
           <w:numId w:val="3"/>
         </w:numPr>
-      </w:pPr>
-      <w:r>
-        <w:t>The UI will be programmed using Flask (python), HTML and CSS to give a lively and interactive experience to the user</w:t>
+        <w:rPr/>
+      </w:pPr>
+      <w:r>
+        <w:rPr/>
+        <w:t>New feature to generate Images related to earth and space from user text by using NLP through the GAN (Generative Adversarial Networks) algorithm</w:t>
       </w:r>
     </w:p>
     <w:p>
@@ -163,9 +389,11 @@
           <w:ilvl w:val="0"/>
           <w:numId w:val="3"/>
         </w:numPr>
-      </w:pPr>
-      <w:r>
-        <w:t>The options to tweak and beautify the image will be programmed using python and image processing libraries, namely OpenCV and Pillow, which are out of the box open source tools</w:t>
+        <w:rPr/>
+      </w:pPr>
+      <w:r>
+        <w:rPr/>
+        <w:t>Short story generation based on the generated images</w:t>
       </w:r>
     </w:p>
     <w:p>
@@ -175,591 +403,500 @@
           <w:ilvl w:val="0"/>
           <w:numId w:val="3"/>
         </w:numPr>
-      </w:pPr>
-      <w:r>
-        <w:t xml:space="preserve">The </w:t>
-      </w:r>
-      <w:r>
-        <w:t xml:space="preserve">NST is programed in python with the help of open source libraries namely </w:t>
-      </w:r>
-      <w:proofErr w:type="spellStart"/>
-      <w:r>
-        <w:t>tensorflow</w:t>
-      </w:r>
-      <w:proofErr w:type="spellEnd"/>
-      <w:r>
-        <w:t xml:space="preserve">, matplotlib, </w:t>
-      </w:r>
-      <w:proofErr w:type="spellStart"/>
-      <w:r>
-        <w:t>scipy</w:t>
-      </w:r>
-      <w:proofErr w:type="spellEnd"/>
-      <w:r>
-        <w:t xml:space="preserve"> and </w:t>
-      </w:r>
-      <w:proofErr w:type="spellStart"/>
-      <w:r>
-        <w:t>numpy</w:t>
-      </w:r>
-      <w:proofErr w:type="spellEnd"/>
-      <w:r>
-        <w:t xml:space="preserve">. The NST algorithm uses the convolution neural networks technique to drastically reduce the number of parameters in the neural network, hence reducing the training and image generation time. </w:t>
-      </w:r>
-      <w:r>
-        <w:t xml:space="preserve">The shallower layers of a </w:t>
-      </w:r>
-      <w:proofErr w:type="spellStart"/>
-      <w:r>
-        <w:t>ConvNet</w:t>
-      </w:r>
-      <w:proofErr w:type="spellEnd"/>
-      <w:r>
-        <w:t xml:space="preserve"> tend to detect lower-level features such as edges and simple textures.</w:t>
-      </w:r>
-      <w:r>
-        <w:t xml:space="preserve"> </w:t>
-      </w:r>
-      <w:r>
-        <w:t>The deeper layers tend to detect higher-level features such as more complex textures and object classes</w:t>
-      </w:r>
-    </w:p>
-    <w:p>
-      <w:pPr>
-        <w:pStyle w:val="ListParagraph"/>
-        <w:numPr>
-          <w:ilvl w:val="0"/>
-          <w:numId w:val="3"/>
-        </w:numPr>
-      </w:pPr>
-      <w:r>
-        <w:t xml:space="preserve"> </w:t>
-      </w:r>
-      <w:r>
-        <w:rPr>
-          <w:highlight w:val="yellow"/>
-        </w:rPr>
-        <w:t>Nour explain</w:t>
-      </w:r>
-      <w:r>
-        <w:rPr>
-          <w:highlight w:val="yellow"/>
-        </w:rPr>
-        <w:t xml:space="preserve"> the CLIP and NLP</w:t>
-      </w:r>
-    </w:p>
-    <w:p>
-      <w:pPr>
-        <w:pStyle w:val="ListParagraph"/>
-        <w:numPr>
-          <w:ilvl w:val="0"/>
-          <w:numId w:val="3"/>
-        </w:numPr>
-      </w:pPr>
-      <w:r>
-        <w:t xml:space="preserve">To be able to share the final image with the world we are using an open source module called </w:t>
-      </w:r>
-      <w:proofErr w:type="spellStart"/>
-      <w:r>
-        <w:t>Shareon</w:t>
-      </w:r>
-      <w:proofErr w:type="spellEnd"/>
-      <w:r>
-        <w:t xml:space="preserve"> that is used in the HTML script</w:t>
-      </w:r>
-    </w:p>
-    <w:p>
-      <w:pPr>
-        <w:pStyle w:val="ListParagraph"/>
-        <w:numPr>
-          <w:ilvl w:val="0"/>
-          <w:numId w:val="3"/>
-        </w:numPr>
-      </w:pPr>
-      <w:r>
-        <w:t xml:space="preserve"> </w:t>
-      </w:r>
-      <w:r>
-        <w:rPr>
-          <w:highlight w:val="yellow"/>
-        </w:rPr>
-        <w:t>More research here</w:t>
-      </w:r>
-    </w:p>
-    <w:p/>
-    <w:p>
-      <w:r>
-        <w:rPr>
-          <w:b/>
-        </w:rPr>
-        <w:t>Equipment:</w:t>
-      </w:r>
-    </w:p>
-    <w:p>
-      <w:r>
-        <w:t>All we need for the completion of this project is a decent laptop and a stable internet connection.</w:t>
-      </w:r>
-    </w:p>
-    <w:p/>
-    <w:p>
-      <w:pPr>
-        <w:rPr>
-          <w:b/>
-        </w:rPr>
-      </w:pPr>
-      <w:r>
-        <w:rPr>
-          <w:b/>
-        </w:rPr>
-        <w:t>F</w:t>
-      </w:r>
-      <w:r>
-        <w:rPr>
-          <w:b/>
-        </w:rPr>
-        <w:t>utur</w:t>
-      </w:r>
-      <w:r>
-        <w:rPr>
-          <w:b/>
-        </w:rPr>
-        <w:t>e Work</w:t>
-      </w:r>
-      <w:r>
-        <w:rPr>
-          <w:b/>
-        </w:rPr>
-        <w:t>s</w:t>
-      </w:r>
-      <w:r>
-        <w:rPr>
-          <w:b/>
-        </w:rPr>
-        <w:t>:</w:t>
-      </w:r>
-    </w:p>
-    <w:p>
-      <w:pPr>
-        <w:pStyle w:val="ListParagraph"/>
-        <w:numPr>
-          <w:ilvl w:val="0"/>
-          <w:numId w:val="4"/>
-        </w:numPr>
-      </w:pPr>
-      <w:r>
-        <w:t xml:space="preserve">New feature to generate </w:t>
-      </w:r>
-      <w:r>
-        <w:t>Images related to earth and space from user text by using NLP through the GAN (Generative Adversarial Networks) algorithm</w:t>
-      </w:r>
-    </w:p>
-    <w:p>
-      <w:pPr>
-        <w:pStyle w:val="ListParagraph"/>
-        <w:numPr>
-          <w:ilvl w:val="0"/>
-          <w:numId w:val="4"/>
-        </w:numPr>
-      </w:pPr>
-      <w:r>
-        <w:t>Short story generation based on the generated images</w:t>
-      </w:r>
-    </w:p>
-    <w:p>
-      <w:pPr>
-        <w:pStyle w:val="ListParagraph"/>
-        <w:numPr>
-          <w:ilvl w:val="0"/>
-          <w:numId w:val="4"/>
-        </w:numPr>
-      </w:pPr>
-      <w:r>
-        <w:lastRenderedPageBreak/>
-        <w:t xml:space="preserve">Support for more </w:t>
-      </w:r>
-      <w:r>
-        <w:t>languages</w:t>
-      </w:r>
-      <w:bookmarkStart w:id="0" w:name="_GoBack"/>
-      <w:bookmarkEnd w:id="0"/>
+        <w:spacing w:before="0" w:after="160"/>
+        <w:contextualSpacing/>
+        <w:rPr/>
+      </w:pPr>
+      <w:r>
+        <w:rPr/>
+        <w:t>Support for more languages</w:t>
+      </w:r>
     </w:p>
     <w:sectPr>
+      <w:type w:val="nextPage"/>
       <w:pgSz w:w="12240" w:h="15840"/>
-      <w:pgMar w:top="1440" w:right="1440" w:bottom="1440" w:left="1440" w:header="720" w:footer="720" w:gutter="0"/>
-      <w:cols w:space="720"/>
-      <w:docGrid w:linePitch="360"/>
+      <w:pgMar w:left="1440" w:right="1440" w:header="0" w:top="1440" w:footer="0" w:bottom="1440" w:gutter="0"/>
+      <w:pgNumType w:fmt="decimal"/>
+      <w:formProt w:val="false"/>
+      <w:textDirection w:val="lrTb"/>
+      <w:docGrid w:type="default" w:linePitch="360" w:charSpace="4096"/>
     </w:sectPr>
   </w:body>
 </w:document>
 </file>
 
 <file path=word/numbering.xml><?xml version="1.0" encoding="utf-8"?>
-<w:numbering xmlns:wpc="http://schemas.microsoft.com/office/word/2010/wordprocessingCanvas" xmlns:cx="http://schemas.microsoft.com/office/drawing/2014/chartex" xmlns:cx1="http://schemas.microsoft.com/office/drawing/2015/9/8/chartex" xmlns:cx2="http://schemas.microsoft.com/office/drawing/2015/10/21/chartex" xmlns:cx3="http://schemas.microsoft.com/office/drawing/2016/5/9/chartex" xmlns:cx4="http://schemas.microsoft.com/office/drawing/2016/5/10/chartex" xmlns:cx5="http://schemas.microsoft.com/office/drawing/2016/5/11/chartex" xmlns:cx6="http://schemas.microsoft.com/office/drawing/2016/5/12/chartex" xmlns:cx7="http://schemas.microsoft.com/office/drawing/2016/5/13/chartex" xmlns:cx8="http://schemas.microsoft.com/office/drawing/2016/5/14/chartex" xmlns:mc="http://schemas.openxmlformats.org/markup-compatibility/2006" xmlns:aink="http://schemas.microsoft.com/office/drawing/2016/ink" xmlns:am3d="http://schemas.microsoft.com/office/drawing/2017/model3d" xmlns:o="urn:schemas-microsoft-com:office:office" xmlns:r="http://schemas.openxmlformats.org/officeDocument/2006/relationships" xmlns:m="http://schemas.openxmlformats.org/officeDocument/2006/math" xmlns:v="urn:schemas-microsoft-com:vml" xmlns:wp14="http://schemas.microsoft.com/office/word/2010/wordprocessingDrawing" xmlns:wp="http://schemas.openxmlformats.org/drawingml/2006/wordprocessingDrawing" xmlns:w10="urn:schemas-microsoft-com:office:word" xmlns:w="http://schemas.openxmlformats.org/wordprocessingml/2006/main" xmlns:w14="http://schemas.microsoft.com/office/word/2010/wordml" xmlns:w15="http://schemas.microsoft.com/office/word/2012/wordml" xmlns:w16cid="http://schemas.microsoft.com/office/word/2016/wordml/cid" xmlns:w16se="http://schemas.microsoft.com/office/word/2015/wordml/symex" xmlns:wpg="http://schemas.microsoft.com/office/word/2010/wordprocessingGroup" xmlns:wpi="http://schemas.microsoft.com/office/word/2010/wordprocessingInk" xmlns:wne="http://schemas.microsoft.com/office/word/2006/wordml" xmlns:wps="http://schemas.microsoft.com/office/word/2010/wordprocessingShape" mc:Ignorable="w14 w15 w16se w16cid wp14">
-  <w:abstractNum w:abstractNumId="0" w15:restartNumberingAfterBreak="0">
-    <w:nsid w:val="208B38DA"/>
-    <w:multiLevelType w:val="hybridMultilevel"/>
-    <w:tmpl w:val="8A382150"/>
-    <w:lvl w:ilvl="0" w:tplc="0409000F">
+<w:numbering xmlns:w="http://schemas.openxmlformats.org/wordprocessingml/2006/main" xmlns:o="urn:schemas-microsoft-com:office:office" xmlns:r="http://schemas.openxmlformats.org/officeDocument/2006/relationships" xmlns:v="urn:schemas-microsoft-com:vml">
+  <w:abstractNum w:abstractNumId="1">
+    <w:lvl w:ilvl="0">
       <w:start w:val="1"/>
       <w:numFmt w:val="decimal"/>
       <w:lvlText w:val="%1."/>
       <w:lvlJc w:val="left"/>
       <w:pPr>
+        <w:tabs>
+          <w:tab w:val="num" w:pos="0"/>
+        </w:tabs>
         <w:ind w:left="720" w:hanging="360"/>
       </w:pPr>
     </w:lvl>
-    <w:lvl w:ilvl="1" w:tplc="04090019" w:tentative="1">
+    <w:lvl w:ilvl="1">
       <w:start w:val="1"/>
       <w:numFmt w:val="lowerLetter"/>
       <w:lvlText w:val="%2."/>
       <w:lvlJc w:val="left"/>
       <w:pPr>
+        <w:tabs>
+          <w:tab w:val="num" w:pos="0"/>
+        </w:tabs>
         <w:ind w:left="1440" w:hanging="360"/>
       </w:pPr>
     </w:lvl>
-    <w:lvl w:ilvl="2" w:tplc="0409001B" w:tentative="1">
+    <w:lvl w:ilvl="2">
       <w:start w:val="1"/>
       <w:numFmt w:val="lowerRoman"/>
       <w:lvlText w:val="%3."/>
       <w:lvlJc w:val="right"/>
       <w:pPr>
+        <w:tabs>
+          <w:tab w:val="num" w:pos="0"/>
+        </w:tabs>
         <w:ind w:left="2160" w:hanging="180"/>
       </w:pPr>
     </w:lvl>
-    <w:lvl w:ilvl="3" w:tplc="0409000F" w:tentative="1">
+    <w:lvl w:ilvl="3">
       <w:start w:val="1"/>
       <w:numFmt w:val="decimal"/>
       <w:lvlText w:val="%4."/>
       <w:lvlJc w:val="left"/>
       <w:pPr>
+        <w:tabs>
+          <w:tab w:val="num" w:pos="0"/>
+        </w:tabs>
         <w:ind w:left="2880" w:hanging="360"/>
       </w:pPr>
     </w:lvl>
-    <w:lvl w:ilvl="4" w:tplc="04090019" w:tentative="1">
+    <w:lvl w:ilvl="4">
       <w:start w:val="1"/>
       <w:numFmt w:val="lowerLetter"/>
       <w:lvlText w:val="%5."/>
       <w:lvlJc w:val="left"/>
       <w:pPr>
+        <w:tabs>
+          <w:tab w:val="num" w:pos="0"/>
+        </w:tabs>
         <w:ind w:left="3600" w:hanging="360"/>
       </w:pPr>
     </w:lvl>
-    <w:lvl w:ilvl="5" w:tplc="0409001B" w:tentative="1">
+    <w:lvl w:ilvl="5">
       <w:start w:val="1"/>
       <w:numFmt w:val="lowerRoman"/>
       <w:lvlText w:val="%6."/>
       <w:lvlJc w:val="right"/>
       <w:pPr>
+        <w:tabs>
+          <w:tab w:val="num" w:pos="0"/>
+        </w:tabs>
         <w:ind w:left="4320" w:hanging="180"/>
       </w:pPr>
     </w:lvl>
-    <w:lvl w:ilvl="6" w:tplc="0409000F" w:tentative="1">
+    <w:lvl w:ilvl="6">
       <w:start w:val="1"/>
       <w:numFmt w:val="decimal"/>
       <w:lvlText w:val="%7."/>
       <w:lvlJc w:val="left"/>
       <w:pPr>
+        <w:tabs>
+          <w:tab w:val="num" w:pos="0"/>
+        </w:tabs>
         <w:ind w:left="5040" w:hanging="360"/>
       </w:pPr>
     </w:lvl>
-    <w:lvl w:ilvl="7" w:tplc="04090019" w:tentative="1">
+    <w:lvl w:ilvl="7">
       <w:start w:val="1"/>
       <w:numFmt w:val="lowerLetter"/>
       <w:lvlText w:val="%8."/>
       <w:lvlJc w:val="left"/>
       <w:pPr>
+        <w:tabs>
+          <w:tab w:val="num" w:pos="0"/>
+        </w:tabs>
         <w:ind w:left="5760" w:hanging="360"/>
       </w:pPr>
     </w:lvl>
-    <w:lvl w:ilvl="8" w:tplc="0409001B" w:tentative="1">
+    <w:lvl w:ilvl="8">
       <w:start w:val="1"/>
       <w:numFmt w:val="lowerRoman"/>
       <w:lvlText w:val="%9."/>
       <w:lvlJc w:val="right"/>
       <w:pPr>
+        <w:tabs>
+          <w:tab w:val="num" w:pos="0"/>
+        </w:tabs>
         <w:ind w:left="6480" w:hanging="180"/>
       </w:pPr>
     </w:lvl>
   </w:abstractNum>
-  <w:abstractNum w:abstractNumId="1" w15:restartNumberingAfterBreak="0">
-    <w:nsid w:val="42F629C3"/>
-    <w:multiLevelType w:val="hybridMultilevel"/>
-    <w:tmpl w:val="9DC4E8D8"/>
-    <w:lvl w:ilvl="0" w:tplc="0409000F">
+  <w:abstractNum w:abstractNumId="2">
+    <w:lvl w:ilvl="0">
       <w:start w:val="1"/>
       <w:numFmt w:val="decimal"/>
       <w:lvlText w:val="%1."/>
       <w:lvlJc w:val="left"/>
       <w:pPr>
+        <w:tabs>
+          <w:tab w:val="num" w:pos="0"/>
+        </w:tabs>
         <w:ind w:left="720" w:hanging="360"/>
       </w:pPr>
     </w:lvl>
-    <w:lvl w:ilvl="1" w:tplc="04090019" w:tentative="1">
+    <w:lvl w:ilvl="1">
       <w:start w:val="1"/>
       <w:numFmt w:val="lowerLetter"/>
       <w:lvlText w:val="%2."/>
       <w:lvlJc w:val="left"/>
       <w:pPr>
+        <w:tabs>
+          <w:tab w:val="num" w:pos="0"/>
+        </w:tabs>
         <w:ind w:left="1440" w:hanging="360"/>
       </w:pPr>
     </w:lvl>
-    <w:lvl w:ilvl="2" w:tplc="0409001B" w:tentative="1">
+    <w:lvl w:ilvl="2">
       <w:start w:val="1"/>
       <w:numFmt w:val="lowerRoman"/>
       <w:lvlText w:val="%3."/>
       <w:lvlJc w:val="right"/>
       <w:pPr>
+        <w:tabs>
+          <w:tab w:val="num" w:pos="0"/>
+        </w:tabs>
         <w:ind w:left="2160" w:hanging="180"/>
       </w:pPr>
     </w:lvl>
-    <w:lvl w:ilvl="3" w:tplc="0409000F" w:tentative="1">
+    <w:lvl w:ilvl="3">
       <w:start w:val="1"/>
       <w:numFmt w:val="decimal"/>
       <w:lvlText w:val="%4."/>
       <w:lvlJc w:val="left"/>
       <w:pPr>
+        <w:tabs>
+          <w:tab w:val="num" w:pos="0"/>
+        </w:tabs>
         <w:ind w:left="2880" w:hanging="360"/>
       </w:pPr>
     </w:lvl>
-    <w:lvl w:ilvl="4" w:tplc="04090019" w:tentative="1">
+    <w:lvl w:ilvl="4">
       <w:start w:val="1"/>
       <w:numFmt w:val="lowerLetter"/>
       <w:lvlText w:val="%5."/>
       <w:lvlJc w:val="left"/>
       <w:pPr>
+        <w:tabs>
+          <w:tab w:val="num" w:pos="0"/>
+        </w:tabs>
         <w:ind w:left="3600" w:hanging="360"/>
       </w:pPr>
     </w:lvl>
-    <w:lvl w:ilvl="5" w:tplc="0409001B" w:tentative="1">
+    <w:lvl w:ilvl="5">
       <w:start w:val="1"/>
       <w:numFmt w:val="lowerRoman"/>
       <w:lvlText w:val="%6."/>
       <w:lvlJc w:val="right"/>
       <w:pPr>
+        <w:tabs>
+          <w:tab w:val="num" w:pos="0"/>
+        </w:tabs>
         <w:ind w:left="4320" w:hanging="180"/>
       </w:pPr>
     </w:lvl>
-    <w:lvl w:ilvl="6" w:tplc="0409000F" w:tentative="1">
+    <w:lvl w:ilvl="6">
       <w:start w:val="1"/>
       <w:numFmt w:val="decimal"/>
       <w:lvlText w:val="%7."/>
       <w:lvlJc w:val="left"/>
       <w:pPr>
+        <w:tabs>
+          <w:tab w:val="num" w:pos="0"/>
+        </w:tabs>
         <w:ind w:left="5040" w:hanging="360"/>
       </w:pPr>
     </w:lvl>
-    <w:lvl w:ilvl="7" w:tplc="04090019" w:tentative="1">
+    <w:lvl w:ilvl="7">
       <w:start w:val="1"/>
       <w:numFmt w:val="lowerLetter"/>
       <w:lvlText w:val="%8."/>
       <w:lvlJc w:val="left"/>
       <w:pPr>
+        <w:tabs>
+          <w:tab w:val="num" w:pos="0"/>
+        </w:tabs>
         <w:ind w:left="5760" w:hanging="360"/>
       </w:pPr>
     </w:lvl>
-    <w:lvl w:ilvl="8" w:tplc="0409001B" w:tentative="1">
+    <w:lvl w:ilvl="8">
       <w:start w:val="1"/>
       <w:numFmt w:val="lowerRoman"/>
       <w:lvlText w:val="%9."/>
       <w:lvlJc w:val="right"/>
       <w:pPr>
+        <w:tabs>
+          <w:tab w:val="num" w:pos="0"/>
+        </w:tabs>
         <w:ind w:left="6480" w:hanging="180"/>
       </w:pPr>
     </w:lvl>
   </w:abstractNum>
-  <w:abstractNum w:abstractNumId="2" w15:restartNumberingAfterBreak="0">
-    <w:nsid w:val="4CA062FF"/>
-    <w:multiLevelType w:val="hybridMultilevel"/>
-    <w:tmpl w:val="31388404"/>
-    <w:lvl w:ilvl="0" w:tplc="0409000F">
+  <w:abstractNum w:abstractNumId="3">
+    <w:lvl w:ilvl="0">
       <w:start w:val="1"/>
       <w:numFmt w:val="decimal"/>
       <w:lvlText w:val="%1."/>
       <w:lvlJc w:val="left"/>
       <w:pPr>
+        <w:tabs>
+          <w:tab w:val="num" w:pos="0"/>
+        </w:tabs>
         <w:ind w:left="720" w:hanging="360"/>
       </w:pPr>
     </w:lvl>
-    <w:lvl w:ilvl="1" w:tplc="04090019" w:tentative="1">
+    <w:lvl w:ilvl="1">
       <w:start w:val="1"/>
       <w:numFmt w:val="lowerLetter"/>
       <w:lvlText w:val="%2."/>
       <w:lvlJc w:val="left"/>
       <w:pPr>
+        <w:tabs>
+          <w:tab w:val="num" w:pos="0"/>
+        </w:tabs>
         <w:ind w:left="1440" w:hanging="360"/>
       </w:pPr>
     </w:lvl>
-    <w:lvl w:ilvl="2" w:tplc="0409001B" w:tentative="1">
+    <w:lvl w:ilvl="2">
       <w:start w:val="1"/>
       <w:numFmt w:val="lowerRoman"/>
       <w:lvlText w:val="%3."/>
       <w:lvlJc w:val="right"/>
       <w:pPr>
+        <w:tabs>
+          <w:tab w:val="num" w:pos="0"/>
+        </w:tabs>
         <w:ind w:left="2160" w:hanging="180"/>
       </w:pPr>
     </w:lvl>
-    <w:lvl w:ilvl="3" w:tplc="0409000F" w:tentative="1">
+    <w:lvl w:ilvl="3">
       <w:start w:val="1"/>
       <w:numFmt w:val="decimal"/>
       <w:lvlText w:val="%4."/>
       <w:lvlJc w:val="left"/>
       <w:pPr>
+        <w:tabs>
+          <w:tab w:val="num" w:pos="0"/>
+        </w:tabs>
         <w:ind w:left="2880" w:hanging="360"/>
       </w:pPr>
     </w:lvl>
-    <w:lvl w:ilvl="4" w:tplc="04090019" w:tentative="1">
+    <w:lvl w:ilvl="4">
       <w:start w:val="1"/>
       <w:numFmt w:val="lowerLetter"/>
       <w:lvlText w:val="%5."/>
       <w:lvlJc w:val="left"/>
       <w:pPr>
+        <w:tabs>
+          <w:tab w:val="num" w:pos="0"/>
+        </w:tabs>
         <w:ind w:left="3600" w:hanging="360"/>
       </w:pPr>
     </w:lvl>
-    <w:lvl w:ilvl="5" w:tplc="0409001B" w:tentative="1">
+    <w:lvl w:ilvl="5">
       <w:start w:val="1"/>
       <w:numFmt w:val="lowerRoman"/>
       <w:lvlText w:val="%6."/>
       <w:lvlJc w:val="right"/>
       <w:pPr>
+        <w:tabs>
+          <w:tab w:val="num" w:pos="0"/>
+        </w:tabs>
         <w:ind w:left="4320" w:hanging="180"/>
       </w:pPr>
     </w:lvl>
-    <w:lvl w:ilvl="6" w:tplc="0409000F" w:tentative="1">
+    <w:lvl w:ilvl="6">
       <w:start w:val="1"/>
       <w:numFmt w:val="decimal"/>
       <w:lvlText w:val="%7."/>
       <w:lvlJc w:val="left"/>
       <w:pPr>
+        <w:tabs>
+          <w:tab w:val="num" w:pos="0"/>
+        </w:tabs>
         <w:ind w:left="5040" w:hanging="360"/>
       </w:pPr>
     </w:lvl>
-    <w:lvl w:ilvl="7" w:tplc="04090019" w:tentative="1">
+    <w:lvl w:ilvl="7">
       <w:start w:val="1"/>
       <w:numFmt w:val="lowerLetter"/>
       <w:lvlText w:val="%8."/>
       <w:lvlJc w:val="left"/>
       <w:pPr>
+        <w:tabs>
+          <w:tab w:val="num" w:pos="0"/>
+        </w:tabs>
         <w:ind w:left="5760" w:hanging="360"/>
       </w:pPr>
     </w:lvl>
-    <w:lvl w:ilvl="8" w:tplc="0409001B" w:tentative="1">
+    <w:lvl w:ilvl="8">
       <w:start w:val="1"/>
       <w:numFmt w:val="lowerRoman"/>
       <w:lvlText w:val="%9."/>
       <w:lvlJc w:val="right"/>
       <w:pPr>
+        <w:tabs>
+          <w:tab w:val="num" w:pos="0"/>
+        </w:tabs>
         <w:ind w:left="6480" w:hanging="180"/>
       </w:pPr>
     </w:lvl>
   </w:abstractNum>
-  <w:abstractNum w:abstractNumId="3" w15:restartNumberingAfterBreak="0">
-    <w:nsid w:val="718A02B8"/>
-    <w:multiLevelType w:val="hybridMultilevel"/>
-    <w:tmpl w:val="0FA8F144"/>
-    <w:lvl w:ilvl="0" w:tplc="0409000F">
-      <w:start w:val="1"/>
-      <w:numFmt w:val="decimal"/>
-      <w:lvlText w:val="%1."/>
-      <w:lvlJc w:val="left"/>
-      <w:pPr>
-        <w:ind w:left="720" w:hanging="360"/>
-      </w:pPr>
-    </w:lvl>
-    <w:lvl w:ilvl="1" w:tplc="04090019" w:tentative="1">
-      <w:start w:val="1"/>
-      <w:numFmt w:val="lowerLetter"/>
-      <w:lvlText w:val="%2."/>
-      <w:lvlJc w:val="left"/>
-      <w:pPr>
-        <w:ind w:left="1440" w:hanging="360"/>
-      </w:pPr>
-    </w:lvl>
-    <w:lvl w:ilvl="2" w:tplc="0409001B" w:tentative="1">
-      <w:start w:val="1"/>
-      <w:numFmt w:val="lowerRoman"/>
-      <w:lvlText w:val="%3."/>
-      <w:lvlJc w:val="right"/>
-      <w:pPr>
-        <w:ind w:left="2160" w:hanging="180"/>
-      </w:pPr>
-    </w:lvl>
-    <w:lvl w:ilvl="3" w:tplc="0409000F" w:tentative="1">
-      <w:start w:val="1"/>
-      <w:numFmt w:val="decimal"/>
-      <w:lvlText w:val="%4."/>
-      <w:lvlJc w:val="left"/>
-      <w:pPr>
-        <w:ind w:left="2880" w:hanging="360"/>
-      </w:pPr>
-    </w:lvl>
-    <w:lvl w:ilvl="4" w:tplc="04090019" w:tentative="1">
-      <w:start w:val="1"/>
-      <w:numFmt w:val="lowerLetter"/>
-      <w:lvlText w:val="%5."/>
-      <w:lvlJc w:val="left"/>
-      <w:pPr>
-        <w:ind w:left="3600" w:hanging="360"/>
-      </w:pPr>
-    </w:lvl>
-    <w:lvl w:ilvl="5" w:tplc="0409001B" w:tentative="1">
-      <w:start w:val="1"/>
-      <w:numFmt w:val="lowerRoman"/>
-      <w:lvlText w:val="%6."/>
-      <w:lvlJc w:val="right"/>
-      <w:pPr>
-        <w:ind w:left="4320" w:hanging="180"/>
-      </w:pPr>
-    </w:lvl>
-    <w:lvl w:ilvl="6" w:tplc="0409000F" w:tentative="1">
-      <w:start w:val="1"/>
-      <w:numFmt w:val="decimal"/>
-      <w:lvlText w:val="%7."/>
-      <w:lvlJc w:val="left"/>
-      <w:pPr>
-        <w:ind w:left="5040" w:hanging="360"/>
-      </w:pPr>
-    </w:lvl>
-    <w:lvl w:ilvl="7" w:tplc="04090019" w:tentative="1">
-      <w:start w:val="1"/>
-      <w:numFmt w:val="lowerLetter"/>
-      <w:lvlText w:val="%8."/>
-      <w:lvlJc w:val="left"/>
-      <w:pPr>
-        <w:ind w:left="5760" w:hanging="360"/>
-      </w:pPr>
-    </w:lvl>
-    <w:lvl w:ilvl="8" w:tplc="0409001B" w:tentative="1">
-      <w:start w:val="1"/>
-      <w:numFmt w:val="lowerRoman"/>
-      <w:lvlText w:val="%9."/>
-      <w:lvlJc w:val="right"/>
-      <w:pPr>
-        <w:ind w:left="6480" w:hanging="180"/>
+  <w:abstractNum w:abstractNumId="4">
+    <w:lvl w:ilvl="0">
+      <w:start w:val="1"/>
+      <w:numFmt w:val="none"/>
+      <w:suff w:val="nothing"/>
+      <w:lvlText w:val=""/>
+      <w:lvlJc w:val="left"/>
+      <w:pPr>
+        <w:tabs>
+          <w:tab w:val="num" w:pos="0"/>
+        </w:tabs>
+        <w:ind w:left="0" w:hanging="0"/>
+      </w:pPr>
+    </w:lvl>
+    <w:lvl w:ilvl="1">
+      <w:start w:val="1"/>
+      <w:numFmt w:val="none"/>
+      <w:suff w:val="nothing"/>
+      <w:lvlText w:val=""/>
+      <w:lvlJc w:val="left"/>
+      <w:pPr>
+        <w:tabs>
+          <w:tab w:val="num" w:pos="0"/>
+        </w:tabs>
+        <w:ind w:left="0" w:hanging="0"/>
+      </w:pPr>
+    </w:lvl>
+    <w:lvl w:ilvl="2">
+      <w:start w:val="1"/>
+      <w:numFmt w:val="none"/>
+      <w:suff w:val="nothing"/>
+      <w:lvlText w:val=""/>
+      <w:lvlJc w:val="left"/>
+      <w:pPr>
+        <w:tabs>
+          <w:tab w:val="num" w:pos="0"/>
+        </w:tabs>
+        <w:ind w:left="0" w:hanging="0"/>
+      </w:pPr>
+    </w:lvl>
+    <w:lvl w:ilvl="3">
+      <w:start w:val="1"/>
+      <w:numFmt w:val="none"/>
+      <w:suff w:val="nothing"/>
+      <w:lvlText w:val=""/>
+      <w:lvlJc w:val="left"/>
+      <w:pPr>
+        <w:tabs>
+          <w:tab w:val="num" w:pos="0"/>
+        </w:tabs>
+        <w:ind w:left="0" w:hanging="0"/>
+      </w:pPr>
+    </w:lvl>
+    <w:lvl w:ilvl="4">
+      <w:start w:val="1"/>
+      <w:numFmt w:val="none"/>
+      <w:suff w:val="nothing"/>
+      <w:lvlText w:val=""/>
+      <w:lvlJc w:val="left"/>
+      <w:pPr>
+        <w:tabs>
+          <w:tab w:val="num" w:pos="0"/>
+        </w:tabs>
+        <w:ind w:left="0" w:hanging="0"/>
+      </w:pPr>
+    </w:lvl>
+    <w:lvl w:ilvl="5">
+      <w:start w:val="1"/>
+      <w:numFmt w:val="none"/>
+      <w:suff w:val="nothing"/>
+      <w:lvlText w:val=""/>
+      <w:lvlJc w:val="left"/>
+      <w:pPr>
+        <w:tabs>
+          <w:tab w:val="num" w:pos="0"/>
+        </w:tabs>
+        <w:ind w:left="0" w:hanging="0"/>
+      </w:pPr>
+    </w:lvl>
+    <w:lvl w:ilvl="6">
+      <w:start w:val="1"/>
+      <w:numFmt w:val="none"/>
+      <w:suff w:val="nothing"/>
+      <w:lvlText w:val=""/>
+      <w:lvlJc w:val="left"/>
+      <w:pPr>
+        <w:tabs>
+          <w:tab w:val="num" w:pos="0"/>
+        </w:tabs>
+        <w:ind w:left="0" w:hanging="0"/>
+      </w:pPr>
+    </w:lvl>
+    <w:lvl w:ilvl="7">
+      <w:start w:val="1"/>
+      <w:numFmt w:val="none"/>
+      <w:suff w:val="nothing"/>
+      <w:lvlText w:val=""/>
+      <w:lvlJc w:val="left"/>
+      <w:pPr>
+        <w:tabs>
+          <w:tab w:val="num" w:pos="0"/>
+        </w:tabs>
+        <w:ind w:left="0" w:hanging="0"/>
+      </w:pPr>
+    </w:lvl>
+    <w:lvl w:ilvl="8">
+      <w:start w:val="1"/>
+      <w:numFmt w:val="none"/>
+      <w:suff w:val="nothing"/>
+      <w:lvlText w:val=""/>
+      <w:lvlJc w:val="left"/>
+      <w:pPr>
+        <w:tabs>
+          <w:tab w:val="num" w:pos="0"/>
+        </w:tabs>
+        <w:ind w:left="0" w:hanging="0"/>
       </w:pPr>
     </w:lvl>
   </w:abstractNum>
   <w:num w:numId="1">
-    <w:abstractNumId w:val="0"/>
+    <w:abstractNumId w:val="1"/>
   </w:num>
   <w:num w:numId="2">
-    <w:abstractNumId w:val="1"/>
+    <w:abstractNumId w:val="2"/>
   </w:num>
   <w:num w:numId="3">
-    <w:abstractNumId w:val="2"/>
+    <w:abstractNumId w:val="3"/>
   </w:num>
   <w:num w:numId="4">
-    <w:abstractNumId w:val="3"/>
+    <w:abstractNumId w:val="4"/>
   </w:num>
 </w:numbering>
 </file>
 
 <file path=word/styles.xml><?xml version="1.0" encoding="utf-8"?>
-<w:styles xmlns:mc="http://schemas.openxmlformats.org/markup-compatibility/2006" xmlns:r="http://schemas.openxmlformats.org/officeDocument/2006/relationships" xmlns:w="http://schemas.openxmlformats.org/wordprocessingml/2006/main" xmlns:w14="http://schemas.microsoft.com/office/word/2010/wordml" xmlns:w15="http://schemas.microsoft.com/office/word/2012/wordml" xmlns:w16cid="http://schemas.microsoft.com/office/word/2016/wordml/cid" xmlns:w16se="http://schemas.microsoft.com/office/word/2015/wordml/symex" mc:Ignorable="w14 w15 w16se w16cid">
+<w:styles xmlns:w="http://schemas.openxmlformats.org/wordprocessingml/2006/main" xmlns:w14="http://schemas.microsoft.com/office/word/2010/wordml" xmlns:mc="http://schemas.openxmlformats.org/markup-compatibility/2006" mc:Ignorable="w14">
   <w:docDefaults>
     <w:rPrDefault>
       <w:rPr>
-        <w:rFonts w:asciiTheme="minorHAnsi" w:eastAsiaTheme="minorHAnsi" w:hAnsiTheme="minorHAnsi" w:cstheme="minorBidi"/>
+        <w:rFonts w:ascii="Calibri" w:hAnsi="Calibri" w:eastAsia="Calibri" w:cs="" w:asciiTheme="minorHAnsi" w:cstheme="minorBidi" w:eastAsiaTheme="minorHAnsi" w:hAnsiTheme="minorHAnsi"/>
         <w:sz w:val="22"/>
         <w:szCs w:val="22"/>
         <w:lang w:val="en-US" w:eastAsia="en-US" w:bidi="ar-SA"/>
@@ -767,21 +904,21 @@
     </w:rPrDefault>
     <w:pPrDefault>
       <w:pPr>
-        <w:spacing w:after="160" w:line="259" w:lineRule="auto"/>
+        <w:suppressAutoHyphens w:val="true"/>
       </w:pPr>
     </w:pPrDefault>
   </w:docDefaults>
   <w:latentStyles w:defLockedState="0" w:defUIPriority="99" w:defSemiHidden="0" w:defUnhideWhenUsed="0" w:defQFormat="0" w:count="375">
     <w:lsdException w:name="Normal" w:uiPriority="0" w:qFormat="1"/>
     <w:lsdException w:name="heading 1" w:uiPriority="9" w:qFormat="1"/>
-    <w:lsdException w:name="heading 2" w:semiHidden="1" w:uiPriority="9" w:unhideWhenUsed="1" w:qFormat="1"/>
-    <w:lsdException w:name="heading 3" w:semiHidden="1" w:uiPriority="9" w:unhideWhenUsed="1" w:qFormat="1"/>
-    <w:lsdException w:name="heading 4" w:semiHidden="1" w:uiPriority="9" w:unhideWhenUsed="1" w:qFormat="1"/>
-    <w:lsdException w:name="heading 5" w:semiHidden="1" w:uiPriority="9" w:unhideWhenUsed="1" w:qFormat="1"/>
-    <w:lsdException w:name="heading 6" w:semiHidden="1" w:uiPriority="9" w:unhideWhenUsed="1" w:qFormat="1"/>
-    <w:lsdException w:name="heading 7" w:semiHidden="1" w:uiPriority="9" w:unhideWhenUsed="1" w:qFormat="1"/>
-    <w:lsdException w:name="heading 8" w:semiHidden="1" w:uiPriority="9" w:unhideWhenUsed="1" w:qFormat="1"/>
-    <w:lsdException w:name="heading 9" w:semiHidden="1" w:uiPriority="9" w:unhideWhenUsed="1" w:qFormat="1"/>
+    <w:lsdException w:name="heading 2" w:uiPriority="9" w:semiHidden="1" w:unhideWhenUsed="1" w:qFormat="1"/>
+    <w:lsdException w:name="heading 3" w:uiPriority="9" w:semiHidden="1" w:unhideWhenUsed="1" w:qFormat="1"/>
+    <w:lsdException w:name="heading 4" w:uiPriority="9" w:semiHidden="1" w:unhideWhenUsed="1" w:qFormat="1"/>
+    <w:lsdException w:name="heading 5" w:uiPriority="9" w:semiHidden="1" w:unhideWhenUsed="1" w:qFormat="1"/>
+    <w:lsdException w:name="heading 6" w:uiPriority="9" w:semiHidden="1" w:unhideWhenUsed="1" w:qFormat="1"/>
+    <w:lsdException w:name="heading 7" w:uiPriority="9" w:semiHidden="1" w:unhideWhenUsed="1" w:qFormat="1"/>
+    <w:lsdException w:name="heading 8" w:uiPriority="9" w:semiHidden="1" w:unhideWhenUsed="1" w:qFormat="1"/>
+    <w:lsdException w:name="heading 9" w:uiPriority="9" w:semiHidden="1" w:unhideWhenUsed="1" w:qFormat="1"/>
     <w:lsdException w:name="index 1" w:semiHidden="1" w:unhideWhenUsed="1"/>
     <w:lsdException w:name="index 2" w:semiHidden="1" w:unhideWhenUsed="1"/>
     <w:lsdException w:name="index 3" w:semiHidden="1" w:unhideWhenUsed="1"/>
@@ -791,22 +928,22 @@
     <w:lsdException w:name="index 7" w:semiHidden="1" w:unhideWhenUsed="1"/>
     <w:lsdException w:name="index 8" w:semiHidden="1" w:unhideWhenUsed="1"/>
     <w:lsdException w:name="index 9" w:semiHidden="1" w:unhideWhenUsed="1"/>
-    <w:lsdException w:name="toc 1" w:semiHidden="1" w:uiPriority="39" w:unhideWhenUsed="1"/>
-    <w:lsdException w:name="toc 2" w:semiHidden="1" w:uiPriority="39" w:unhideWhenUsed="1"/>
-    <w:lsdException w:name="toc 3" w:semiHidden="1" w:uiPriority="39" w:unhideWhenUsed="1"/>
-    <w:lsdException w:name="toc 4" w:semiHidden="1" w:uiPriority="39" w:unhideWhenUsed="1"/>
-    <w:lsdException w:name="toc 5" w:semiHidden="1" w:uiPriority="39" w:unhideWhenUsed="1"/>
-    <w:lsdException w:name="toc 6" w:semiHidden="1" w:uiPriority="39" w:unhideWhenUsed="1"/>
-    <w:lsdException w:name="toc 7" w:semiHidden="1" w:uiPriority="39" w:unhideWhenUsed="1"/>
-    <w:lsdException w:name="toc 8" w:semiHidden="1" w:uiPriority="39" w:unhideWhenUsed="1"/>
-    <w:lsdException w:name="toc 9" w:semiHidden="1" w:uiPriority="39" w:unhideWhenUsed="1"/>
+    <w:lsdException w:name="toc 1" w:uiPriority="39" w:semiHidden="1" w:unhideWhenUsed="1"/>
+    <w:lsdException w:name="toc 2" w:uiPriority="39" w:semiHidden="1" w:unhideWhenUsed="1"/>
+    <w:lsdException w:name="toc 3" w:uiPriority="39" w:semiHidden="1" w:unhideWhenUsed="1"/>
+    <w:lsdException w:name="toc 4" w:uiPriority="39" w:semiHidden="1" w:unhideWhenUsed="1"/>
+    <w:lsdException w:name="toc 5" w:uiPriority="39" w:semiHidden="1" w:unhideWhenUsed="1"/>
+    <w:lsdException w:name="toc 6" w:uiPriority="39" w:semiHidden="1" w:unhideWhenUsed="1"/>
+    <w:lsdException w:name="toc 7" w:uiPriority="39" w:semiHidden="1" w:unhideWhenUsed="1"/>
+    <w:lsdException w:name="toc 8" w:uiPriority="39" w:semiHidden="1" w:unhideWhenUsed="1"/>
+    <w:lsdException w:name="toc 9" w:uiPriority="39" w:semiHidden="1" w:unhideWhenUsed="1"/>
     <w:lsdException w:name="Normal Indent" w:semiHidden="1" w:unhideWhenUsed="1"/>
     <w:lsdException w:name="footnote text" w:semiHidden="1" w:unhideWhenUsed="1"/>
     <w:lsdException w:name="annotation text" w:semiHidden="1" w:unhideWhenUsed="1"/>
     <w:lsdException w:name="header" w:semiHidden="1" w:unhideWhenUsed="1"/>
     <w:lsdException w:name="footer" w:semiHidden="1" w:unhideWhenUsed="1"/>
     <w:lsdException w:name="index heading" w:semiHidden="1" w:unhideWhenUsed="1"/>
-    <w:lsdException w:name="caption" w:semiHidden="1" w:uiPriority="35" w:unhideWhenUsed="1" w:qFormat="1"/>
+    <w:lsdException w:name="caption" w:uiPriority="35" w:semiHidden="1" w:unhideWhenUsed="1" w:qFormat="1"/>
     <w:lsdException w:name="table of figures" w:semiHidden="1" w:unhideWhenUsed="1"/>
     <w:lsdException w:name="envelope address" w:semiHidden="1" w:unhideWhenUsed="1"/>
     <w:lsdException w:name="envelope return" w:semiHidden="1" w:unhideWhenUsed="1"/>
@@ -837,7 +974,7 @@
     <w:lsdException w:name="Title" w:uiPriority="10" w:qFormat="1"/>
     <w:lsdException w:name="Closing" w:semiHidden="1" w:unhideWhenUsed="1"/>
     <w:lsdException w:name="Signature" w:semiHidden="1" w:unhideWhenUsed="1"/>
-    <w:lsdException w:name="Default Paragraph Font" w:semiHidden="1" w:uiPriority="1" w:unhideWhenUsed="1"/>
+    <w:lsdException w:name="Default Paragraph Font" w:uiPriority="1" w:semiHidden="1" w:unhideWhenUsed="1"/>
     <w:lsdException w:name="Body Text" w:semiHidden="1" w:unhideWhenUsed="1"/>
     <w:lsdException w:name="Body Text Indent" w:semiHidden="1" w:unhideWhenUsed="1"/>
     <w:lsdException w:name="List Continue" w:semiHidden="1" w:unhideWhenUsed="1"/>
@@ -1034,8 +1171,8 @@
     <w:lsdException w:name="Subtle Reference" w:uiPriority="31" w:qFormat="1"/>
     <w:lsdException w:name="Intense Reference" w:uiPriority="32" w:qFormat="1"/>
     <w:lsdException w:name="Book Title" w:uiPriority="33" w:qFormat="1"/>
-    <w:lsdException w:name="Bibliography" w:semiHidden="1" w:uiPriority="37" w:unhideWhenUsed="1"/>
-    <w:lsdException w:name="TOC Heading" w:semiHidden="1" w:uiPriority="39" w:unhideWhenUsed="1" w:qFormat="1"/>
+    <w:lsdException w:name="Bibliography" w:uiPriority="37" w:semiHidden="1" w:unhideWhenUsed="1"/>
+    <w:lsdException w:name="TOC Heading" w:uiPriority="39" w:semiHidden="1" w:unhideWhenUsed="1" w:qFormat="1"/>
     <w:lsdException w:name="Plain Table 1" w:uiPriority="41"/>
     <w:lsdException w:name="Plain Table 2" w:uiPriority="42"/>
     <w:lsdException w:name="Plain Table 3" w:uiPriority="43"/>
@@ -1145,15 +1282,109 @@
     <w:lsdException w:name="Hashtag" w:semiHidden="1" w:unhideWhenUsed="1"/>
     <w:lsdException w:name="Unresolved Mention" w:semiHidden="1" w:unhideWhenUsed="1"/>
   </w:latentStyles>
-  <w:style w:type="paragraph" w:default="1" w:styleId="Normal">
+  <w:style w:type="paragraph" w:styleId="Normal" w:default="1">
     <w:name w:val="Normal"/>
     <w:qFormat/>
+    <w:pPr>
+      <w:widowControl/>
+      <w:bidi w:val="0"/>
+      <w:spacing w:lineRule="auto" w:line="259" w:before="0" w:after="160"/>
+      <w:jc w:val="left"/>
+    </w:pPr>
+    <w:rPr>
+      <w:rFonts w:ascii="Calibri" w:hAnsi="Calibri" w:eastAsia="Calibri" w:cs="" w:asciiTheme="minorHAnsi" w:cstheme="minorBidi" w:eastAsiaTheme="minorHAnsi" w:hAnsiTheme="minorHAnsi"/>
+      <w:color w:val="auto"/>
+      <w:kern w:val="0"/>
+      <w:sz w:val="22"/>
+      <w:szCs w:val="22"/>
+      <w:lang w:val="en-US" w:eastAsia="en-US" w:bidi="ar-SA"/>
+    </w:rPr>
   </w:style>
-  <w:style w:type="character" w:default="1" w:styleId="DefaultParagraphFont">
+  <w:style w:type="character" w:styleId="DefaultParagraphFont" w:default="1">
     <w:name w:val="Default Paragraph Font"/>
     <w:uiPriority w:val="1"/>
     <w:semiHidden/>
     <w:unhideWhenUsed/>
+    <w:qFormat/>
+    <w:rPr/>
+  </w:style>
+  <w:style w:type="paragraph" w:styleId="Heading">
+    <w:name w:val="Heading"/>
+    <w:basedOn w:val="Normal"/>
+    <w:next w:val="TextBody"/>
+    <w:qFormat/>
+    <w:pPr>
+      <w:keepNext w:val="true"/>
+      <w:spacing w:before="240" w:after="120"/>
+    </w:pPr>
+    <w:rPr>
+      <w:rFonts w:ascii="Liberation Sans" w:hAnsi="Liberation Sans" w:eastAsia="Noto Sans CJK SC" w:cs="Lohit Devanagari"/>
+      <w:sz w:val="28"/>
+      <w:szCs w:val="28"/>
+    </w:rPr>
+  </w:style>
+  <w:style w:type="paragraph" w:styleId="TextBody">
+    <w:name w:val="Body Text"/>
+    <w:basedOn w:val="Normal"/>
+    <w:pPr>
+      <w:spacing w:lineRule="auto" w:line="276" w:before="0" w:after="140"/>
+    </w:pPr>
+    <w:rPr/>
+  </w:style>
+  <w:style w:type="paragraph" w:styleId="List">
+    <w:name w:val="List"/>
+    <w:basedOn w:val="TextBody"/>
+    <w:pPr/>
+    <w:rPr>
+      <w:rFonts w:cs="Lohit Devanagari"/>
+    </w:rPr>
+  </w:style>
+  <w:style w:type="paragraph" w:styleId="Caption">
+    <w:name w:val="Caption"/>
+    <w:basedOn w:val="Normal"/>
+    <w:qFormat/>
+    <w:pPr>
+      <w:suppressLineNumbers/>
+      <w:spacing w:before="120" w:after="120"/>
+    </w:pPr>
+    <w:rPr>
+      <w:rFonts w:cs="Lohit Devanagari"/>
+      <w:i/>
+      <w:iCs/>
+      <w:sz w:val="24"/>
+      <w:szCs w:val="24"/>
+    </w:rPr>
+  </w:style>
+  <w:style w:type="paragraph" w:styleId="Index">
+    <w:name w:val="Index"/>
+    <w:basedOn w:val="Normal"/>
+    <w:qFormat/>
+    <w:pPr>
+      <w:suppressLineNumbers/>
+    </w:pPr>
+    <w:rPr>
+      <w:rFonts w:cs="Lohit Devanagari"/>
+    </w:rPr>
+  </w:style>
+  <w:style w:type="paragraph" w:styleId="ListParagraph">
+    <w:name w:val="List Paragraph"/>
+    <w:basedOn w:val="Normal"/>
+    <w:uiPriority w:val="34"/>
+    <w:qFormat/>
+    <w:rsid w:val="00e03b97"/>
+    <w:pPr>
+      <w:spacing w:before="0" w:after="160"/>
+      <w:ind w:left="720" w:hanging="0"/>
+      <w:contextualSpacing/>
+    </w:pPr>
+    <w:rPr/>
+  </w:style>
+  <w:style w:type="numbering" w:styleId="NoList" w:default="1">
+    <w:name w:val="No List"/>
+    <w:uiPriority w:val="99"/>
+    <w:semiHidden/>
+    <w:unhideWhenUsed/>
+    <w:qFormat/>
   </w:style>
   <w:style w:type="table" w:default="1" w:styleId="TableNormal">
     <w:name w:val="Normal Table"/>
@@ -1169,23 +1400,6 @@
         <w:right w:w="108" w:type="dxa"/>
       </w:tblCellMar>
     </w:tblPr>
-  </w:style>
-  <w:style w:type="numbering" w:default="1" w:styleId="NoList">
-    <w:name w:val="No List"/>
-    <w:uiPriority w:val="99"/>
-    <w:semiHidden/>
-    <w:unhideWhenUsed/>
-  </w:style>
-  <w:style w:type="paragraph" w:styleId="ListParagraph">
-    <w:name w:val="List Paragraph"/>
-    <w:basedOn w:val="Normal"/>
-    <w:uiPriority w:val="34"/>
-    <w:qFormat/>
-    <w:rsid w:val="00E03B97"/>
-    <w:pPr>
-      <w:ind w:left="720"/>
-      <w:contextualSpacing/>
-    </w:pPr>
   </w:style>
 </w:styles>
 </file>

</xml_diff>

<commit_message>
updated the project summary
</commit_message>
<xml_diff>
--- a/Documents/Project Summary.docx
+++ b/Documents/Project Summary.docx
@@ -1,12 +1,10 @@
 
 <file path=word/document.xml><?xml version="1.0" encoding="utf-8"?>
-<w:document xmlns:o="urn:schemas-microsoft-com:office:office" xmlns:r="http://schemas.openxmlformats.org/officeDocument/2006/relationships" xmlns:v="urn:schemas-microsoft-com:vml" xmlns:w="http://schemas.openxmlformats.org/wordprocessingml/2006/main" xmlns:w10="urn:schemas-microsoft-com:office:word" xmlns:wp="http://schemas.openxmlformats.org/drawingml/2006/wordprocessingDrawing" xmlns:wps="http://schemas.microsoft.com/office/word/2010/wordprocessingShape" xmlns:wpg="http://schemas.microsoft.com/office/word/2010/wordprocessingGroup" xmlns:mc="http://schemas.openxmlformats.org/markup-compatibility/2006" xmlns:wp14="http://schemas.microsoft.com/office/word/2010/wordprocessingDrawing" xmlns:w14="http://schemas.microsoft.com/office/word/2010/wordml" xmlns:w15="http://schemas.microsoft.com/office/word/2012/wordml" mc:Ignorable="w14 wp14 w15">
+<w:document xmlns:wpc="http://schemas.microsoft.com/office/word/2010/wordprocessingCanvas" xmlns:cx="http://schemas.microsoft.com/office/drawing/2014/chartex" xmlns:cx1="http://schemas.microsoft.com/office/drawing/2015/9/8/chartex" xmlns:cx2="http://schemas.microsoft.com/office/drawing/2015/10/21/chartex" xmlns:cx3="http://schemas.microsoft.com/office/drawing/2016/5/9/chartex" xmlns:cx4="http://schemas.microsoft.com/office/drawing/2016/5/10/chartex" xmlns:cx5="http://schemas.microsoft.com/office/drawing/2016/5/11/chartex" xmlns:cx6="http://schemas.microsoft.com/office/drawing/2016/5/12/chartex" xmlns:cx7="http://schemas.microsoft.com/office/drawing/2016/5/13/chartex" xmlns:cx8="http://schemas.microsoft.com/office/drawing/2016/5/14/chartex" xmlns:mc="http://schemas.openxmlformats.org/markup-compatibility/2006" xmlns:aink="http://schemas.microsoft.com/office/drawing/2016/ink" xmlns:am3d="http://schemas.microsoft.com/office/drawing/2017/model3d" xmlns:o="urn:schemas-microsoft-com:office:office" xmlns:r="http://schemas.openxmlformats.org/officeDocument/2006/relationships" xmlns:m="http://schemas.openxmlformats.org/officeDocument/2006/math" xmlns:v="urn:schemas-microsoft-com:vml" xmlns:wp14="http://schemas.microsoft.com/office/word/2010/wordprocessingDrawing" xmlns:wp="http://schemas.openxmlformats.org/drawingml/2006/wordprocessingDrawing" xmlns:w10="urn:schemas-microsoft-com:office:word" xmlns:w="http://schemas.openxmlformats.org/wordprocessingml/2006/main" xmlns:w14="http://schemas.microsoft.com/office/word/2010/wordml" xmlns:w15="http://schemas.microsoft.com/office/word/2012/wordml" xmlns:w16cid="http://schemas.microsoft.com/office/word/2016/wordml/cid" xmlns:w16se="http://schemas.microsoft.com/office/word/2015/wordml/symex" xmlns:wpg="http://schemas.microsoft.com/office/word/2010/wordprocessingGroup" xmlns:wpi="http://schemas.microsoft.com/office/word/2010/wordprocessingInk" xmlns:wne="http://schemas.microsoft.com/office/word/2006/wordml" xmlns:wps="http://schemas.microsoft.com/office/word/2010/wordprocessingShape" mc:Ignorable="w14 w15 w16se w16cid wp14">
   <w:body>
     <w:p>
       <w:pPr>
-        <w:pStyle w:val="Normal"/>
         <w:rPr>
-          <w:b/>
           <w:b/>
         </w:rPr>
       </w:pPr>
@@ -18,29 +16,14 @@
       </w:r>
     </w:p>
     <w:p>
-      <w:pPr>
-        <w:pStyle w:val="Normal"/>
-        <w:rPr/>
-      </w:pPr>
-      <w:r>
-        <w:rPr/>
+      <w:r>
         <w:t>The idea of our application is to grant the user the power to modify the gathered images from NASA as they see fit and then share their accomplished masterpiece with the world.</w:t>
       </w:r>
     </w:p>
-    <w:p>
-      <w:pPr>
-        <w:pStyle w:val="Normal"/>
-        <w:rPr/>
-      </w:pPr>
-      <w:r>
-        <w:rPr/>
-      </w:r>
-    </w:p>
-    <w:p>
-      <w:pPr>
-        <w:pStyle w:val="Normal"/>
+    <w:p/>
+    <w:p>
+      <w:pPr>
         <w:rPr>
-          <w:b/>
           <w:b/>
         </w:rPr>
       </w:pPr>
@@ -58,11 +41,20 @@
           <w:ilvl w:val="0"/>
           <w:numId w:val="1"/>
         </w:numPr>
-        <w:rPr/>
-      </w:pPr>
-      <w:r>
-        <w:rPr/>
-        <w:t>Straightforward and user friendly GUI (Graphical User Interface)</w:t>
+      </w:pPr>
+      <w:r>
+        <w:t xml:space="preserve">Straightforward and </w:t>
+      </w:r>
+      <w:bookmarkStart w:id="0" w:name="_GoBack"/>
+      <w:bookmarkEnd w:id="0"/>
+      <w:r>
+        <w:t>user-friendly</w:t>
+      </w:r>
+      <w:r>
+        <w:t xml:space="preserve"> GUI (Graphical </w:t>
+      </w:r>
+      <w:r>
+        <w:t>User Interface)</w:t>
       </w:r>
     </w:p>
     <w:p>
@@ -72,15 +64,9 @@
           <w:ilvl w:val="0"/>
           <w:numId w:val="1"/>
         </w:numPr>
-        <w:rPr/>
-      </w:pPr>
-      <w:r>
-        <w:rPr/>
-        <w:t xml:space="preserve">Various options to tweak, enhance, modify, beautify the original Image from </w:t>
-      </w:r>
-      <w:r>
-        <w:rPr/>
-        <w:t>NASA</w:t>
+      </w:pPr>
+      <w:r>
+        <w:t>Various options to tweak, enhance, modify, beautify the original Image from NASA</w:t>
       </w:r>
     </w:p>
     <w:p>
@@ -90,15 +76,9 @@
           <w:ilvl w:val="0"/>
           <w:numId w:val="1"/>
         </w:numPr>
-        <w:rPr/>
-      </w:pPr>
-      <w:r>
-        <w:rPr/>
-        <w:t xml:space="preserve"> </w:t>
-      </w:r>
-      <w:r>
-        <w:rPr/>
-        <w:t>Exceptional image generation via NST (Neural Style Transfer) of the NASA image in the style of an image provided by the user</w:t>
+      </w:pPr>
+      <w:r>
+        <w:t xml:space="preserve"> Exceptional image generation via NST (Neural Style Transfer) of the NASA image in the style of an image provided by the user</w:t>
       </w:r>
     </w:p>
     <w:p>
@@ -108,11 +88,12 @@
           <w:ilvl w:val="0"/>
           <w:numId w:val="1"/>
         </w:numPr>
-        <w:rPr/>
-      </w:pPr>
-      <w:r>
-        <w:rPr/>
-        <w:t>Optimized image search solution with the help of NLP (Natural Language Processing) and CLIP (Contrastive Language-Image Pre-training)</w:t>
+      </w:pPr>
+      <w:r>
+        <w:t>Optimized image search solution w</w:t>
+      </w:r>
+      <w:r>
+        <w:t>ith the help of NLP (Natural Language Processing) and CLIP (Contrastive Language-Image Pre-training)</w:t>
       </w:r>
     </w:p>
     <w:p>
@@ -122,14 +103,8 @@
           <w:ilvl w:val="0"/>
           <w:numId w:val="1"/>
         </w:numPr>
-        <w:rPr/>
-      </w:pPr>
-      <w:r>
-        <w:rPr/>
-        <w:t xml:space="preserve">  </w:t>
-      </w:r>
-      <w:r>
-        <w:rPr/>
+      </w:pPr>
+      <w:r>
         <w:t>Options to share your masterpiece with the world on your favorite social media apps</w:t>
       </w:r>
     </w:p>
@@ -140,27 +115,15 @@
           <w:ilvl w:val="0"/>
           <w:numId w:val="1"/>
         </w:numPr>
-        <w:rPr/>
-      </w:pPr>
-      <w:r>
-        <w:rPr/>
+      </w:pPr>
+      <w:r>
         <w:t>Availability in English and French languages</w:t>
       </w:r>
     </w:p>
-    <w:p>
-      <w:pPr>
-        <w:pStyle w:val="Normal"/>
-        <w:rPr/>
-      </w:pPr>
-      <w:r>
-        <w:rPr/>
-      </w:r>
-    </w:p>
-    <w:p>
-      <w:pPr>
-        <w:pStyle w:val="Normal"/>
+    <w:p/>
+    <w:p>
+      <w:pPr>
         <w:rPr>
-          <w:b/>
           <w:b/>
         </w:rPr>
       </w:pPr>
@@ -178,27 +141,30 @@
           <w:ilvl w:val="0"/>
           <w:numId w:val="2"/>
         </w:numPr>
-        <w:rPr/>
-      </w:pPr>
-      <w:r>
-        <w:rPr/>
-        <w:t xml:space="preserve">The UI will be programmed using Flask (python </w:t>
-      </w:r>
-      <w:r>
-        <w:rPr/>
-        <w:t>framework</w:t>
-      </w:r>
-      <w:r>
-        <w:rPr/>
-        <w:t xml:space="preserve">), </w:t>
-      </w:r>
-      <w:r>
-        <w:rPr/>
-        <w:t>Javascript(ReactJs),</w:t>
-      </w:r>
-      <w:r>
-        <w:rPr/>
-        <w:t xml:space="preserve"> HTML and CSS to give a lively and interactive experience to the user</w:t>
+      </w:pPr>
+      <w:r>
+        <w:t>The UI will</w:t>
+      </w:r>
+      <w:r>
+        <w:t xml:space="preserve"> be programmed using Flask (python framework), </w:t>
+      </w:r>
+      <w:proofErr w:type="spellStart"/>
+      <w:proofErr w:type="gramStart"/>
+      <w:r>
+        <w:t>Javascript</w:t>
+      </w:r>
+      <w:proofErr w:type="spellEnd"/>
+      <w:r>
+        <w:t>(</w:t>
+      </w:r>
+      <w:proofErr w:type="spellStart"/>
+      <w:proofErr w:type="gramEnd"/>
+      <w:r>
+        <w:t>ReactJs</w:t>
+      </w:r>
+      <w:proofErr w:type="spellEnd"/>
+      <w:r>
+        <w:t>), HTML and CSS to give a lively and interactive experience to the user</w:t>
       </w:r>
     </w:p>
     <w:p>
@@ -208,11 +174,12 @@
           <w:ilvl w:val="0"/>
           <w:numId w:val="2"/>
         </w:numPr>
-        <w:rPr/>
-      </w:pPr>
-      <w:r>
-        <w:rPr/>
-        <w:t>The options to tweak and beautify the image will be programmed using python and image processing libraries, namely OpenCV and Pillow, which are out of the box open source tools</w:t>
+      </w:pPr>
+      <w:r>
+        <w:t>The options to tweak and beautify the image will be programmed using python and image processing libraries, namely Open</w:t>
+      </w:r>
+      <w:r>
+        <w:t>CV and Pillow, which are out of the box open source tools</w:t>
       </w:r>
     </w:p>
     <w:p>
@@ -222,11 +189,47 @@
           <w:ilvl w:val="0"/>
           <w:numId w:val="2"/>
         </w:numPr>
-        <w:rPr/>
-      </w:pPr>
-      <w:r>
-        <w:rPr/>
-        <w:t>The NST is programed in python with the help of open source libraries namely tensorflow, matplotlib, scipy and numpy. The NST algorithm uses the convolution neural networks technique to drastically reduce the number of parameters in the neural network, hence reducing the training and image generation time. The shallower layers of a ConvNet tend to detect lower-level features such as edges and simple textures. The deeper layers tend to detect higher-level features such as more complex textures and object classes</w:t>
+      </w:pPr>
+      <w:r>
+        <w:t xml:space="preserve">The NST is programed in python with the help of open source libraries namely </w:t>
+      </w:r>
+      <w:proofErr w:type="spellStart"/>
+      <w:r>
+        <w:t>tensorflow</w:t>
+      </w:r>
+      <w:proofErr w:type="spellEnd"/>
+      <w:r>
+        <w:t xml:space="preserve">, matplotlib, </w:t>
+      </w:r>
+      <w:proofErr w:type="spellStart"/>
+      <w:r>
+        <w:t>scipy</w:t>
+      </w:r>
+      <w:proofErr w:type="spellEnd"/>
+      <w:r>
+        <w:t xml:space="preserve"> and </w:t>
+      </w:r>
+      <w:proofErr w:type="spellStart"/>
+      <w:r>
+        <w:t>numpy</w:t>
+      </w:r>
+      <w:proofErr w:type="spellEnd"/>
+      <w:r>
+        <w:t xml:space="preserve">. The NST algorithm uses the convolution neural networks technique to drastically </w:t>
+      </w:r>
+      <w:r>
+        <w:t xml:space="preserve">reduce the number of parameters in the neural network, hence reducing the training and image generation time. The shallower layers of a </w:t>
+      </w:r>
+      <w:proofErr w:type="spellStart"/>
+      <w:r>
+        <w:t>ConvNet</w:t>
+      </w:r>
+      <w:proofErr w:type="spellEnd"/>
+      <w:r>
+        <w:t xml:space="preserve"> tend to detect lower-level features such as edges and simple textures. The deeper layers tend to detect higher-l</w:t>
+      </w:r>
+      <w:r>
+        <w:t>evel features such as more complex textures and object classes</w:t>
       </w:r>
     </w:p>
     <w:p>
@@ -236,11 +239,24 @@
           <w:ilvl w:val="0"/>
           <w:numId w:val="2"/>
         </w:numPr>
-        <w:rPr/>
-      </w:pPr>
-      <w:r>
-        <w:rPr/>
-        <w:t>Te idea behind CLIP is to take an Image and predict the text from this image. Simply by pushing the unrelated features away from the dimensional space, and pushing the similar feature together( we can think of it likeh k-nearest-neighborhood)</w:t>
+      </w:pPr>
+      <w:r>
+        <w:t>T</w:t>
+      </w:r>
+      <w:r>
+        <w:t>h</w:t>
+      </w:r>
+      <w:r>
+        <w:t xml:space="preserve">e idea behind CLIP is to take an Image and predict the text from this image. Simply by pushing the unrelated features away from the dimensional space, and pushing the similar feature </w:t>
+      </w:r>
+      <w:r>
+        <w:t>together (we</w:t>
+      </w:r>
+      <w:r>
+        <w:t xml:space="preserve"> can think of it like</w:t>
+      </w:r>
+      <w:r>
+        <w:t xml:space="preserve"> k-nearest-neighborhood)</w:t>
       </w:r>
     </w:p>
     <w:p>
@@ -250,11 +266,17 @@
           <w:ilvl w:val="0"/>
           <w:numId w:val="2"/>
         </w:numPr>
-        <w:rPr/>
-      </w:pPr>
-      <w:r>
-        <w:rPr/>
-        <w:t>To be able to share the final image with the world we are using an open source module called Shareon that is used in the HTML script</w:t>
+      </w:pPr>
+      <w:r>
+        <w:t xml:space="preserve">To be able to share the final image with the world we are using an open source module called </w:t>
+      </w:r>
+      <w:proofErr w:type="spellStart"/>
+      <w:r>
+        <w:t>Shareon</w:t>
+      </w:r>
+      <w:proofErr w:type="spellEnd"/>
+      <w:r>
+        <w:t xml:space="preserve"> that is used in the HTML script</w:t>
       </w:r>
     </w:p>
     <w:p>
@@ -264,18 +286,15 @@
           <w:ilvl w:val="0"/>
           <w:numId w:val="2"/>
         </w:numPr>
-        <w:rPr/>
-      </w:pPr>
-      <w:r>
-        <w:rPr/>
-        <w:t>For the application to work in multiple languages the CLIP module takes care of this by labeling the pictures in the corresponding languages</w:t>
-      </w:r>
-    </w:p>
-    <w:p>
-      <w:pPr>
-        <w:pStyle w:val="Normal"/>
-        <w:rPr/>
-      </w:pPr>
+      </w:pPr>
+      <w:r>
+        <w:t>For the application to work in multiple languages the CLIP module takes c</w:t>
+      </w:r>
+      <w:r>
+        <w:t>are of this by labeling the pictures in the corresponding languages</w:t>
+      </w:r>
+    </w:p>
+    <w:p>
       <w:r>
         <w:rPr>
           <w:b/>
@@ -284,27 +303,24 @@
       </w:r>
     </w:p>
     <w:p>
-      <w:pPr>
-        <w:pStyle w:val="Normal"/>
-        <w:rPr/>
-      </w:pPr>
-      <w:r>
-        <w:rPr/>
+      <w:r>
         <w:t>All we need for the completion of this project is a decent laptop and a stable internet connection.</w:t>
       </w:r>
     </w:p>
-    <w:p>
-      <w:pPr>
-        <w:pStyle w:val="Normal"/>
-        <w:rPr>
-          <w:b/>
-          <w:b/>
-        </w:rPr>
-      </w:pPr>
-      <w:r>
+    <w:p/>
+    <w:p/>
+    <w:p/>
+    <w:p>
+      <w:pPr>
         <w:rPr>
           <w:b/>
         </w:rPr>
+      </w:pPr>
+      <w:r>
+        <w:rPr>
+          <w:b/>
+        </w:rPr>
+        <w:lastRenderedPageBreak/>
         <w:t>Future Works:</w:t>
       </w:r>
     </w:p>
@@ -315,11 +331,12 @@
           <w:ilvl w:val="0"/>
           <w:numId w:val="3"/>
         </w:numPr>
-        <w:rPr/>
-      </w:pPr>
-      <w:r>
-        <w:rPr/>
-        <w:t>New feature to generate Images related to earth and space from user text by using NLP through the GAN (Generative Adversarial Networks) algorithm</w:t>
+      </w:pPr>
+      <w:r>
+        <w:t xml:space="preserve">New feature to generate Images related to earth and space from </w:t>
+      </w:r>
+      <w:r>
+        <w:t>user text by using NLP through the GAN (Generative Adversarial Networks) algorithm</w:t>
       </w:r>
     </w:p>
     <w:p>
@@ -329,10 +346,8 @@
           <w:ilvl w:val="0"/>
           <w:numId w:val="3"/>
         </w:numPr>
-        <w:rPr/>
-      </w:pPr>
-      <w:r>
-        <w:rPr/>
+      </w:pPr>
+      <w:r>
         <w:t>Short story generation based on the generated images</w:t>
       </w:r>
     </w:p>
@@ -343,12 +358,8 @@
           <w:ilvl w:val="0"/>
           <w:numId w:val="3"/>
         </w:numPr>
-        <w:spacing w:before="0" w:after="160"/>
-        <w:contextualSpacing/>
-        <w:rPr/>
-      </w:pPr>
-      <w:r>
-        <w:rPr/>
+      </w:pPr>
+      <w:r>
         <w:t>Support for more languages</w:t>
       </w:r>
     </w:p>
@@ -359,31 +370,150 @@
           <w:ilvl w:val="0"/>
           <w:numId w:val="3"/>
         </w:numPr>
-        <w:spacing w:before="0" w:after="160"/>
-        <w:contextualSpacing/>
-        <w:rPr/>
-      </w:pPr>
-      <w:r>
-        <w:rPr/>
+      </w:pPr>
+      <w:r>
         <w:t xml:space="preserve">Make our own labeled data-set to make it a lot more efficient to search and display images </w:t>
       </w:r>
     </w:p>
     <w:sectPr>
-      <w:type w:val="nextPage"/>
       <w:pgSz w:w="12240" w:h="15840"/>
-      <w:pgMar w:left="1440" w:right="1440" w:gutter="0" w:header="0" w:top="1440" w:footer="0" w:bottom="1440"/>
-      <w:pgNumType w:fmt="decimal"/>
-      <w:formProt w:val="false"/>
-      <w:textDirection w:val="lrTb"/>
-      <w:docGrid w:type="default" w:linePitch="360" w:charSpace="4096"/>
+      <w:pgMar w:top="1440" w:right="1440" w:bottom="1440" w:left="1440" w:header="0" w:footer="0" w:gutter="0"/>
+      <w:cols w:space="720"/>
+      <w:formProt w:val="0"/>
+      <w:docGrid w:linePitch="360" w:charSpace="4096"/>
     </w:sectPr>
   </w:body>
 </w:document>
 </file>
 
 <file path=word/numbering.xml><?xml version="1.0" encoding="utf-8"?>
-<w:numbering xmlns:w="http://schemas.openxmlformats.org/wordprocessingml/2006/main" xmlns:o="urn:schemas-microsoft-com:office:office" xmlns:r="http://schemas.openxmlformats.org/officeDocument/2006/relationships" xmlns:v="urn:schemas-microsoft-com:vml" xmlns:mc="http://schemas.openxmlformats.org/markup-compatibility/2006" xmlns:w14="http://schemas.microsoft.com/office/word/2010/wordml" mc:Ignorable="w14">
-  <w:abstractNum w:abstractNumId="1">
+<w:numbering xmlns:wpc="http://schemas.microsoft.com/office/word/2010/wordprocessingCanvas" xmlns:cx="http://schemas.microsoft.com/office/drawing/2014/chartex" xmlns:cx1="http://schemas.microsoft.com/office/drawing/2015/9/8/chartex" xmlns:cx2="http://schemas.microsoft.com/office/drawing/2015/10/21/chartex" xmlns:cx3="http://schemas.microsoft.com/office/drawing/2016/5/9/chartex" xmlns:cx4="http://schemas.microsoft.com/office/drawing/2016/5/10/chartex" xmlns:cx5="http://schemas.microsoft.com/office/drawing/2016/5/11/chartex" xmlns:cx6="http://schemas.microsoft.com/office/drawing/2016/5/12/chartex" xmlns:cx7="http://schemas.microsoft.com/office/drawing/2016/5/13/chartex" xmlns:cx8="http://schemas.microsoft.com/office/drawing/2016/5/14/chartex" xmlns:mc="http://schemas.openxmlformats.org/markup-compatibility/2006" xmlns:aink="http://schemas.microsoft.com/office/drawing/2016/ink" xmlns:am3d="http://schemas.microsoft.com/office/drawing/2017/model3d" xmlns:o="urn:schemas-microsoft-com:office:office" xmlns:r="http://schemas.openxmlformats.org/officeDocument/2006/relationships" xmlns:m="http://schemas.openxmlformats.org/officeDocument/2006/math" xmlns:v="urn:schemas-microsoft-com:vml" xmlns:wp14="http://schemas.microsoft.com/office/word/2010/wordprocessingDrawing" xmlns:wp="http://schemas.openxmlformats.org/drawingml/2006/wordprocessingDrawing" xmlns:w10="urn:schemas-microsoft-com:office:word" xmlns:w="http://schemas.openxmlformats.org/wordprocessingml/2006/main" xmlns:w14="http://schemas.microsoft.com/office/word/2010/wordml" xmlns:w15="http://schemas.microsoft.com/office/word/2012/wordml" xmlns:w16cid="http://schemas.microsoft.com/office/word/2016/wordml/cid" xmlns:w16se="http://schemas.microsoft.com/office/word/2015/wordml/symex" xmlns:wpg="http://schemas.microsoft.com/office/word/2010/wordprocessingGroup" xmlns:wpi="http://schemas.microsoft.com/office/word/2010/wordprocessingInk" xmlns:wne="http://schemas.microsoft.com/office/word/2006/wordml" xmlns:wps="http://schemas.microsoft.com/office/word/2010/wordprocessingShape" mc:Ignorable="w14 w15 w16se w16cid wp14">
+  <w:abstractNum w:abstractNumId="0" w15:restartNumberingAfterBreak="0">
+    <w:nsid w:val="108B62DC"/>
+    <w:multiLevelType w:val="multilevel"/>
+    <w:tmpl w:val="AA24C1C2"/>
+    <w:lvl w:ilvl="0">
+      <w:start w:val="1"/>
+      <w:numFmt w:val="none"/>
+      <w:suff w:val="nothing"/>
+      <w:lvlText w:val=""/>
+      <w:lvlJc w:val="left"/>
+      <w:pPr>
+        <w:tabs>
+          <w:tab w:val="num" w:pos="0"/>
+        </w:tabs>
+        <w:ind w:left="0" w:firstLine="0"/>
+      </w:pPr>
+    </w:lvl>
+    <w:lvl w:ilvl="1">
+      <w:start w:val="1"/>
+      <w:numFmt w:val="none"/>
+      <w:suff w:val="nothing"/>
+      <w:lvlText w:val=""/>
+      <w:lvlJc w:val="left"/>
+      <w:pPr>
+        <w:tabs>
+          <w:tab w:val="num" w:pos="0"/>
+        </w:tabs>
+        <w:ind w:left="0" w:firstLine="0"/>
+      </w:pPr>
+    </w:lvl>
+    <w:lvl w:ilvl="2">
+      <w:start w:val="1"/>
+      <w:numFmt w:val="none"/>
+      <w:suff w:val="nothing"/>
+      <w:lvlText w:val=""/>
+      <w:lvlJc w:val="left"/>
+      <w:pPr>
+        <w:tabs>
+          <w:tab w:val="num" w:pos="0"/>
+        </w:tabs>
+        <w:ind w:left="0" w:firstLine="0"/>
+      </w:pPr>
+    </w:lvl>
+    <w:lvl w:ilvl="3">
+      <w:start w:val="1"/>
+      <w:numFmt w:val="none"/>
+      <w:suff w:val="nothing"/>
+      <w:lvlText w:val=""/>
+      <w:lvlJc w:val="left"/>
+      <w:pPr>
+        <w:tabs>
+          <w:tab w:val="num" w:pos="0"/>
+        </w:tabs>
+        <w:ind w:left="0" w:firstLine="0"/>
+      </w:pPr>
+    </w:lvl>
+    <w:lvl w:ilvl="4">
+      <w:start w:val="1"/>
+      <w:numFmt w:val="none"/>
+      <w:suff w:val="nothing"/>
+      <w:lvlText w:val=""/>
+      <w:lvlJc w:val="left"/>
+      <w:pPr>
+        <w:tabs>
+          <w:tab w:val="num" w:pos="0"/>
+        </w:tabs>
+        <w:ind w:left="0" w:firstLine="0"/>
+      </w:pPr>
+    </w:lvl>
+    <w:lvl w:ilvl="5">
+      <w:start w:val="1"/>
+      <w:numFmt w:val="none"/>
+      <w:suff w:val="nothing"/>
+      <w:lvlText w:val=""/>
+      <w:lvlJc w:val="left"/>
+      <w:pPr>
+        <w:tabs>
+          <w:tab w:val="num" w:pos="0"/>
+        </w:tabs>
+        <w:ind w:left="0" w:firstLine="0"/>
+      </w:pPr>
+    </w:lvl>
+    <w:lvl w:ilvl="6">
+      <w:start w:val="1"/>
+      <w:numFmt w:val="none"/>
+      <w:suff w:val="nothing"/>
+      <w:lvlText w:val=""/>
+      <w:lvlJc w:val="left"/>
+      <w:pPr>
+        <w:tabs>
+          <w:tab w:val="num" w:pos="0"/>
+        </w:tabs>
+        <w:ind w:left="0" w:firstLine="0"/>
+      </w:pPr>
+    </w:lvl>
+    <w:lvl w:ilvl="7">
+      <w:start w:val="1"/>
+      <w:numFmt w:val="none"/>
+      <w:suff w:val="nothing"/>
+      <w:lvlText w:val=""/>
+      <w:lvlJc w:val="left"/>
+      <w:pPr>
+        <w:tabs>
+          <w:tab w:val="num" w:pos="0"/>
+        </w:tabs>
+        <w:ind w:left="0" w:firstLine="0"/>
+      </w:pPr>
+    </w:lvl>
+    <w:lvl w:ilvl="8">
+      <w:start w:val="1"/>
+      <w:numFmt w:val="none"/>
+      <w:suff w:val="nothing"/>
+      <w:lvlText w:val=""/>
+      <w:lvlJc w:val="left"/>
+      <w:pPr>
+        <w:tabs>
+          <w:tab w:val="num" w:pos="0"/>
+        </w:tabs>
+        <w:ind w:left="0" w:firstLine="0"/>
+      </w:pPr>
+    </w:lvl>
+  </w:abstractNum>
+  <w:abstractNum w:abstractNumId="1" w15:restartNumberingAfterBreak="0">
+    <w:nsid w:val="36076D75"/>
+    <w:multiLevelType w:val="multilevel"/>
+    <w:tmpl w:val="C9A8BFDE"/>
     <w:lvl w:ilvl="0">
       <w:start w:val="1"/>
       <w:numFmt w:val="decimal"/>
@@ -395,7 +525,6 @@
         </w:tabs>
         <w:ind w:left="720" w:hanging="360"/>
       </w:pPr>
-      <w:rPr/>
     </w:lvl>
     <w:lvl w:ilvl="1">
       <w:start w:val="1"/>
@@ -408,7 +537,6 @@
         </w:tabs>
         <w:ind w:left="1440" w:hanging="360"/>
       </w:pPr>
-      <w:rPr/>
     </w:lvl>
     <w:lvl w:ilvl="2">
       <w:start w:val="1"/>
@@ -421,7 +549,6 @@
         </w:tabs>
         <w:ind w:left="2160" w:hanging="180"/>
       </w:pPr>
-      <w:rPr/>
     </w:lvl>
     <w:lvl w:ilvl="3">
       <w:start w:val="1"/>
@@ -434,7 +561,6 @@
         </w:tabs>
         <w:ind w:left="2880" w:hanging="360"/>
       </w:pPr>
-      <w:rPr/>
     </w:lvl>
     <w:lvl w:ilvl="4">
       <w:start w:val="1"/>
@@ -447,7 +573,6 @@
         </w:tabs>
         <w:ind w:left="3600" w:hanging="360"/>
       </w:pPr>
-      <w:rPr/>
     </w:lvl>
     <w:lvl w:ilvl="5">
       <w:start w:val="1"/>
@@ -460,7 +585,6 @@
         </w:tabs>
         <w:ind w:left="4320" w:hanging="180"/>
       </w:pPr>
-      <w:rPr/>
     </w:lvl>
     <w:lvl w:ilvl="6">
       <w:start w:val="1"/>
@@ -473,7 +597,6 @@
         </w:tabs>
         <w:ind w:left="5040" w:hanging="360"/>
       </w:pPr>
-      <w:rPr/>
     </w:lvl>
     <w:lvl w:ilvl="7">
       <w:start w:val="1"/>
@@ -486,7 +609,6 @@
         </w:tabs>
         <w:ind w:left="5760" w:hanging="360"/>
       </w:pPr>
-      <w:rPr/>
     </w:lvl>
     <w:lvl w:ilvl="8">
       <w:start w:val="1"/>
@@ -499,10 +621,12 @@
         </w:tabs>
         <w:ind w:left="6480" w:hanging="180"/>
       </w:pPr>
-      <w:rPr/>
     </w:lvl>
   </w:abstractNum>
-  <w:abstractNum w:abstractNumId="2">
+  <w:abstractNum w:abstractNumId="2" w15:restartNumberingAfterBreak="0">
+    <w:nsid w:val="54126EB0"/>
+    <w:multiLevelType w:val="multilevel"/>
+    <w:tmpl w:val="6FFC6EB6"/>
     <w:lvl w:ilvl="0">
       <w:start w:val="1"/>
       <w:numFmt w:val="decimal"/>
@@ -514,7 +638,6 @@
         </w:tabs>
         <w:ind w:left="720" w:hanging="360"/>
       </w:pPr>
-      <w:rPr/>
     </w:lvl>
     <w:lvl w:ilvl="1">
       <w:start w:val="1"/>
@@ -527,7 +650,6 @@
         </w:tabs>
         <w:ind w:left="1440" w:hanging="360"/>
       </w:pPr>
-      <w:rPr/>
     </w:lvl>
     <w:lvl w:ilvl="2">
       <w:start w:val="1"/>
@@ -540,7 +662,6 @@
         </w:tabs>
         <w:ind w:left="2160" w:hanging="180"/>
       </w:pPr>
-      <w:rPr/>
     </w:lvl>
     <w:lvl w:ilvl="3">
       <w:start w:val="1"/>
@@ -553,7 +674,6 @@
         </w:tabs>
         <w:ind w:left="2880" w:hanging="360"/>
       </w:pPr>
-      <w:rPr/>
     </w:lvl>
     <w:lvl w:ilvl="4">
       <w:start w:val="1"/>
@@ -566,7 +686,6 @@
         </w:tabs>
         <w:ind w:left="3600" w:hanging="360"/>
       </w:pPr>
-      <w:rPr/>
     </w:lvl>
     <w:lvl w:ilvl="5">
       <w:start w:val="1"/>
@@ -579,7 +698,6 @@
         </w:tabs>
         <w:ind w:left="4320" w:hanging="180"/>
       </w:pPr>
-      <w:rPr/>
     </w:lvl>
     <w:lvl w:ilvl="6">
       <w:start w:val="1"/>
@@ -592,7 +710,6 @@
         </w:tabs>
         <w:ind w:left="5040" w:hanging="360"/>
       </w:pPr>
-      <w:rPr/>
     </w:lvl>
     <w:lvl w:ilvl="7">
       <w:start w:val="1"/>
@@ -605,7 +722,6 @@
         </w:tabs>
         <w:ind w:left="5760" w:hanging="360"/>
       </w:pPr>
-      <w:rPr/>
     </w:lvl>
     <w:lvl w:ilvl="8">
       <w:start w:val="1"/>
@@ -618,10 +734,12 @@
         </w:tabs>
         <w:ind w:left="6480" w:hanging="180"/>
       </w:pPr>
-      <w:rPr/>
     </w:lvl>
   </w:abstractNum>
-  <w:abstractNum w:abstractNumId="3">
+  <w:abstractNum w:abstractNumId="3" w15:restartNumberingAfterBreak="0">
+    <w:nsid w:val="61967710"/>
+    <w:multiLevelType w:val="multilevel"/>
+    <w:tmpl w:val="DDDA890E"/>
     <w:lvl w:ilvl="0">
       <w:start w:val="1"/>
       <w:numFmt w:val="decimal"/>
@@ -633,7 +751,6 @@
         </w:tabs>
         <w:ind w:left="720" w:hanging="360"/>
       </w:pPr>
-      <w:rPr/>
     </w:lvl>
     <w:lvl w:ilvl="1">
       <w:start w:val="1"/>
@@ -646,7 +763,6 @@
         </w:tabs>
         <w:ind w:left="1440" w:hanging="360"/>
       </w:pPr>
-      <w:rPr/>
     </w:lvl>
     <w:lvl w:ilvl="2">
       <w:start w:val="1"/>
@@ -659,7 +775,6 @@
         </w:tabs>
         <w:ind w:left="2160" w:hanging="180"/>
       </w:pPr>
-      <w:rPr/>
     </w:lvl>
     <w:lvl w:ilvl="3">
       <w:start w:val="1"/>
@@ -672,7 +787,6 @@
         </w:tabs>
         <w:ind w:left="2880" w:hanging="360"/>
       </w:pPr>
-      <w:rPr/>
     </w:lvl>
     <w:lvl w:ilvl="4">
       <w:start w:val="1"/>
@@ -685,7 +799,6 @@
         </w:tabs>
         <w:ind w:left="3600" w:hanging="360"/>
       </w:pPr>
-      <w:rPr/>
     </w:lvl>
     <w:lvl w:ilvl="5">
       <w:start w:val="1"/>
@@ -698,7 +811,6 @@
         </w:tabs>
         <w:ind w:left="4320" w:hanging="180"/>
       </w:pPr>
-      <w:rPr/>
     </w:lvl>
     <w:lvl w:ilvl="6">
       <w:start w:val="1"/>
@@ -711,7 +823,6 @@
         </w:tabs>
         <w:ind w:left="5040" w:hanging="360"/>
       </w:pPr>
-      <w:rPr/>
     </w:lvl>
     <w:lvl w:ilvl="7">
       <w:start w:val="1"/>
@@ -724,7 +835,6 @@
         </w:tabs>
         <w:ind w:left="5760" w:hanging="360"/>
       </w:pPr>
-      <w:rPr/>
     </w:lvl>
     <w:lvl w:ilvl="8">
       <w:start w:val="1"/>
@@ -737,170 +847,50 @@
         </w:tabs>
         <w:ind w:left="6480" w:hanging="180"/>
       </w:pPr>
-      <w:rPr/>
-    </w:lvl>
-  </w:abstractNum>
-  <w:abstractNum w:abstractNumId="4">
-    <w:lvl w:ilvl="0">
-      <w:start w:val="1"/>
-      <w:numFmt w:val="none"/>
-      <w:suff w:val="nothing"/>
-      <w:lvlText w:val=""/>
-      <w:lvlJc w:val="left"/>
-      <w:pPr>
-        <w:tabs>
-          <w:tab w:val="num" w:pos="0"/>
-        </w:tabs>
-        <w:ind w:left="0" w:hanging="0"/>
-      </w:pPr>
-    </w:lvl>
-    <w:lvl w:ilvl="1">
-      <w:start w:val="1"/>
-      <w:numFmt w:val="none"/>
-      <w:suff w:val="nothing"/>
-      <w:lvlText w:val=""/>
-      <w:lvlJc w:val="left"/>
-      <w:pPr>
-        <w:tabs>
-          <w:tab w:val="num" w:pos="0"/>
-        </w:tabs>
-        <w:ind w:left="0" w:hanging="0"/>
-      </w:pPr>
-    </w:lvl>
-    <w:lvl w:ilvl="2">
-      <w:start w:val="1"/>
-      <w:numFmt w:val="none"/>
-      <w:suff w:val="nothing"/>
-      <w:lvlText w:val=""/>
-      <w:lvlJc w:val="left"/>
-      <w:pPr>
-        <w:tabs>
-          <w:tab w:val="num" w:pos="0"/>
-        </w:tabs>
-        <w:ind w:left="0" w:hanging="0"/>
-      </w:pPr>
-    </w:lvl>
-    <w:lvl w:ilvl="3">
-      <w:start w:val="1"/>
-      <w:numFmt w:val="none"/>
-      <w:suff w:val="nothing"/>
-      <w:lvlText w:val=""/>
-      <w:lvlJc w:val="left"/>
-      <w:pPr>
-        <w:tabs>
-          <w:tab w:val="num" w:pos="0"/>
-        </w:tabs>
-        <w:ind w:left="0" w:hanging="0"/>
-      </w:pPr>
-    </w:lvl>
-    <w:lvl w:ilvl="4">
-      <w:start w:val="1"/>
-      <w:numFmt w:val="none"/>
-      <w:suff w:val="nothing"/>
-      <w:lvlText w:val=""/>
-      <w:lvlJc w:val="left"/>
-      <w:pPr>
-        <w:tabs>
-          <w:tab w:val="num" w:pos="0"/>
-        </w:tabs>
-        <w:ind w:left="0" w:hanging="0"/>
-      </w:pPr>
-    </w:lvl>
-    <w:lvl w:ilvl="5">
-      <w:start w:val="1"/>
-      <w:numFmt w:val="none"/>
-      <w:suff w:val="nothing"/>
-      <w:lvlText w:val=""/>
-      <w:lvlJc w:val="left"/>
-      <w:pPr>
-        <w:tabs>
-          <w:tab w:val="num" w:pos="0"/>
-        </w:tabs>
-        <w:ind w:left="0" w:hanging="0"/>
-      </w:pPr>
-    </w:lvl>
-    <w:lvl w:ilvl="6">
-      <w:start w:val="1"/>
-      <w:numFmt w:val="none"/>
-      <w:suff w:val="nothing"/>
-      <w:lvlText w:val=""/>
-      <w:lvlJc w:val="left"/>
-      <w:pPr>
-        <w:tabs>
-          <w:tab w:val="num" w:pos="0"/>
-        </w:tabs>
-        <w:ind w:left="0" w:hanging="0"/>
-      </w:pPr>
-    </w:lvl>
-    <w:lvl w:ilvl="7">
-      <w:start w:val="1"/>
-      <w:numFmt w:val="none"/>
-      <w:suff w:val="nothing"/>
-      <w:lvlText w:val=""/>
-      <w:lvlJc w:val="left"/>
-      <w:pPr>
-        <w:tabs>
-          <w:tab w:val="num" w:pos="0"/>
-        </w:tabs>
-        <w:ind w:left="0" w:hanging="0"/>
-      </w:pPr>
-    </w:lvl>
-    <w:lvl w:ilvl="8">
-      <w:start w:val="1"/>
-      <w:numFmt w:val="none"/>
-      <w:suff w:val="nothing"/>
-      <w:lvlText w:val=""/>
-      <w:lvlJc w:val="left"/>
-      <w:pPr>
-        <w:tabs>
-          <w:tab w:val="num" w:pos="0"/>
-        </w:tabs>
-        <w:ind w:left="0" w:hanging="0"/>
-      </w:pPr>
     </w:lvl>
   </w:abstractNum>
   <w:num w:numId="1">
+    <w:abstractNumId w:val="2"/>
+  </w:num>
+  <w:num w:numId="2">
+    <w:abstractNumId w:val="3"/>
+  </w:num>
+  <w:num w:numId="3">
     <w:abstractNumId w:val="1"/>
   </w:num>
-  <w:num w:numId="2">
-    <w:abstractNumId w:val="2"/>
-  </w:num>
-  <w:num w:numId="3">
-    <w:abstractNumId w:val="3"/>
-  </w:num>
   <w:num w:numId="4">
-    <w:abstractNumId w:val="4"/>
+    <w:abstractNumId w:val="0"/>
   </w:num>
 </w:numbering>
 </file>
 
 <file path=word/styles.xml><?xml version="1.0" encoding="utf-8"?>
-<w:styles xmlns:w="http://schemas.openxmlformats.org/wordprocessingml/2006/main" xmlns:w14="http://schemas.microsoft.com/office/word/2010/wordml" xmlns:mc="http://schemas.openxmlformats.org/markup-compatibility/2006" mc:Ignorable="w14">
+<w:styles xmlns:mc="http://schemas.openxmlformats.org/markup-compatibility/2006" xmlns:r="http://schemas.openxmlformats.org/officeDocument/2006/relationships" xmlns:w="http://schemas.openxmlformats.org/wordprocessingml/2006/main" xmlns:w14="http://schemas.microsoft.com/office/word/2010/wordml" xmlns:w15="http://schemas.microsoft.com/office/word/2012/wordml" xmlns:w16cid="http://schemas.microsoft.com/office/word/2016/wordml/cid" xmlns:w16se="http://schemas.microsoft.com/office/word/2015/wordml/symex" mc:Ignorable="w14 w15 w16se w16cid">
   <w:docDefaults>
     <w:rPrDefault>
       <w:rPr>
-        <w:rFonts w:ascii="Calibri" w:hAnsi="Calibri" w:eastAsia="Calibri" w:cs="" w:asciiTheme="minorHAnsi" w:cstheme="minorBidi" w:eastAsiaTheme="minorHAnsi" w:hAnsiTheme="minorHAnsi"/>
+        <w:rFonts w:asciiTheme="minorHAnsi" w:eastAsiaTheme="minorHAnsi" w:hAnsiTheme="minorHAnsi" w:cstheme="minorBidi"/>
         <w:szCs w:val="22"/>
         <w:lang w:val="en-US" w:eastAsia="en-US" w:bidi="ar-SA"/>
       </w:rPr>
     </w:rPrDefault>
     <w:pPrDefault>
       <w:pPr>
-        <w:suppressAutoHyphens w:val="true"/>
+        <w:suppressAutoHyphens/>
       </w:pPr>
     </w:pPrDefault>
   </w:docDefaults>
   <w:latentStyles w:defLockedState="0" w:defUIPriority="99" w:defSemiHidden="0" w:defUnhideWhenUsed="0" w:defQFormat="0" w:count="375">
     <w:lsdException w:name="Normal" w:uiPriority="0" w:qFormat="1"/>
     <w:lsdException w:name="heading 1" w:uiPriority="9" w:qFormat="1"/>
-    <w:lsdException w:name="heading 2" w:uiPriority="9" w:semiHidden="1" w:unhideWhenUsed="1" w:qFormat="1"/>
-    <w:lsdException w:name="heading 3" w:uiPriority="9" w:semiHidden="1" w:unhideWhenUsed="1" w:qFormat="1"/>
-    <w:lsdException w:name="heading 4" w:uiPriority="9" w:semiHidden="1" w:unhideWhenUsed="1" w:qFormat="1"/>
-    <w:lsdException w:name="heading 5" w:uiPriority="9" w:semiHidden="1" w:unhideWhenUsed="1" w:qFormat="1"/>
-    <w:lsdException w:name="heading 6" w:uiPriority="9" w:semiHidden="1" w:unhideWhenUsed="1" w:qFormat="1"/>
-    <w:lsdException w:name="heading 7" w:uiPriority="9" w:semiHidden="1" w:unhideWhenUsed="1" w:qFormat="1"/>
-    <w:lsdException w:name="heading 8" w:uiPriority="9" w:semiHidden="1" w:unhideWhenUsed="1" w:qFormat="1"/>
-    <w:lsdException w:name="heading 9" w:uiPriority="9" w:semiHidden="1" w:unhideWhenUsed="1" w:qFormat="1"/>
+    <w:lsdException w:name="heading 2" w:semiHidden="1" w:uiPriority="9" w:unhideWhenUsed="1" w:qFormat="1"/>
+    <w:lsdException w:name="heading 3" w:semiHidden="1" w:uiPriority="9" w:unhideWhenUsed="1" w:qFormat="1"/>
+    <w:lsdException w:name="heading 4" w:semiHidden="1" w:uiPriority="9" w:unhideWhenUsed="1" w:qFormat="1"/>
+    <w:lsdException w:name="heading 5" w:semiHidden="1" w:uiPriority="9" w:unhideWhenUsed="1" w:qFormat="1"/>
+    <w:lsdException w:name="heading 6" w:semiHidden="1" w:uiPriority="9" w:unhideWhenUsed="1" w:qFormat="1"/>
+    <w:lsdException w:name="heading 7" w:semiHidden="1" w:uiPriority="9" w:unhideWhenUsed="1" w:qFormat="1"/>
+    <w:lsdException w:name="heading 8" w:semiHidden="1" w:uiPriority="9" w:unhideWhenUsed="1" w:qFormat="1"/>
+    <w:lsdException w:name="heading 9" w:semiHidden="1" w:uiPriority="9" w:unhideWhenUsed="1" w:qFormat="1"/>
     <w:lsdException w:name="index 1" w:semiHidden="1" w:unhideWhenUsed="1"/>
     <w:lsdException w:name="index 2" w:semiHidden="1" w:unhideWhenUsed="1"/>
     <w:lsdException w:name="index 3" w:semiHidden="1" w:unhideWhenUsed="1"/>
@@ -910,22 +900,22 @@
     <w:lsdException w:name="index 7" w:semiHidden="1" w:unhideWhenUsed="1"/>
     <w:lsdException w:name="index 8" w:semiHidden="1" w:unhideWhenUsed="1"/>
     <w:lsdException w:name="index 9" w:semiHidden="1" w:unhideWhenUsed="1"/>
-    <w:lsdException w:name="toc 1" w:uiPriority="39" w:semiHidden="1" w:unhideWhenUsed="1"/>
-    <w:lsdException w:name="toc 2" w:uiPriority="39" w:semiHidden="1" w:unhideWhenUsed="1"/>
-    <w:lsdException w:name="toc 3" w:uiPriority="39" w:semiHidden="1" w:unhideWhenUsed="1"/>
-    <w:lsdException w:name="toc 4" w:uiPriority="39" w:semiHidden="1" w:unhideWhenUsed="1"/>
-    <w:lsdException w:name="toc 5" w:uiPriority="39" w:semiHidden="1" w:unhideWhenUsed="1"/>
-    <w:lsdException w:name="toc 6" w:uiPriority="39" w:semiHidden="1" w:unhideWhenUsed="1"/>
-    <w:lsdException w:name="toc 7" w:uiPriority="39" w:semiHidden="1" w:unhideWhenUsed="1"/>
-    <w:lsdException w:name="toc 8" w:uiPriority="39" w:semiHidden="1" w:unhideWhenUsed="1"/>
-    <w:lsdException w:name="toc 9" w:uiPriority="39" w:semiHidden="1" w:unhideWhenUsed="1"/>
+    <w:lsdException w:name="toc 1" w:semiHidden="1" w:uiPriority="39" w:unhideWhenUsed="1"/>
+    <w:lsdException w:name="toc 2" w:semiHidden="1" w:uiPriority="39" w:unhideWhenUsed="1"/>
+    <w:lsdException w:name="toc 3" w:semiHidden="1" w:uiPriority="39" w:unhideWhenUsed="1"/>
+    <w:lsdException w:name="toc 4" w:semiHidden="1" w:uiPriority="39" w:unhideWhenUsed="1"/>
+    <w:lsdException w:name="toc 5" w:semiHidden="1" w:uiPriority="39" w:unhideWhenUsed="1"/>
+    <w:lsdException w:name="toc 6" w:semiHidden="1" w:uiPriority="39" w:unhideWhenUsed="1"/>
+    <w:lsdException w:name="toc 7" w:semiHidden="1" w:uiPriority="39" w:unhideWhenUsed="1"/>
+    <w:lsdException w:name="toc 8" w:semiHidden="1" w:uiPriority="39" w:unhideWhenUsed="1"/>
+    <w:lsdException w:name="toc 9" w:semiHidden="1" w:uiPriority="39" w:unhideWhenUsed="1"/>
     <w:lsdException w:name="Normal Indent" w:semiHidden="1" w:unhideWhenUsed="1"/>
     <w:lsdException w:name="footnote text" w:semiHidden="1" w:unhideWhenUsed="1"/>
     <w:lsdException w:name="annotation text" w:semiHidden="1" w:unhideWhenUsed="1"/>
     <w:lsdException w:name="header" w:semiHidden="1" w:unhideWhenUsed="1"/>
     <w:lsdException w:name="footer" w:semiHidden="1" w:unhideWhenUsed="1"/>
     <w:lsdException w:name="index heading" w:semiHidden="1" w:unhideWhenUsed="1"/>
-    <w:lsdException w:name="caption" w:uiPriority="35" w:semiHidden="1" w:unhideWhenUsed="1" w:qFormat="1"/>
+    <w:lsdException w:name="caption" w:semiHidden="1" w:uiPriority="35" w:unhideWhenUsed="1" w:qFormat="1"/>
     <w:lsdException w:name="table of figures" w:semiHidden="1" w:unhideWhenUsed="1"/>
     <w:lsdException w:name="envelope address" w:semiHidden="1" w:unhideWhenUsed="1"/>
     <w:lsdException w:name="envelope return" w:semiHidden="1" w:unhideWhenUsed="1"/>
@@ -956,7 +946,7 @@
     <w:lsdException w:name="Title" w:uiPriority="10" w:qFormat="1"/>
     <w:lsdException w:name="Closing" w:semiHidden="1" w:unhideWhenUsed="1"/>
     <w:lsdException w:name="Signature" w:semiHidden="1" w:unhideWhenUsed="1"/>
-    <w:lsdException w:name="Default Paragraph Font" w:uiPriority="1" w:semiHidden="1" w:unhideWhenUsed="1"/>
+    <w:lsdException w:name="Default Paragraph Font" w:semiHidden="1" w:uiPriority="1" w:unhideWhenUsed="1"/>
     <w:lsdException w:name="Body Text" w:semiHidden="1" w:unhideWhenUsed="1"/>
     <w:lsdException w:name="Body Text Indent" w:semiHidden="1" w:unhideWhenUsed="1"/>
     <w:lsdException w:name="List Continue" w:semiHidden="1" w:unhideWhenUsed="1"/>
@@ -996,6 +986,7 @@
     <w:lsdException w:name="HTML Sample" w:semiHidden="1" w:unhideWhenUsed="1"/>
     <w:lsdException w:name="HTML Typewriter" w:semiHidden="1" w:unhideWhenUsed="1"/>
     <w:lsdException w:name="HTML Variable" w:semiHidden="1" w:unhideWhenUsed="1"/>
+    <w:lsdException w:name="Normal Table" w:semiHidden="1" w:unhideWhenUsed="1"/>
     <w:lsdException w:name="annotation subject" w:semiHidden="1" w:unhideWhenUsed="1"/>
     <w:lsdException w:name="No List" w:semiHidden="1" w:unhideWhenUsed="1"/>
     <w:lsdException w:name="Outline List 1" w:semiHidden="1" w:unhideWhenUsed="1"/>
@@ -1039,8 +1030,10 @@
     <w:lsdException w:name="Table Elegant" w:semiHidden="1" w:unhideWhenUsed="1"/>
     <w:lsdException w:name="Table Professional" w:semiHidden="1" w:unhideWhenUsed="1"/>
     <w:lsdException w:name="Table Subtle 1" w:semiHidden="1" w:unhideWhenUsed="1"/>
+    <w:lsdException w:name="Table Subtle 2" w:semiHidden="1" w:unhideWhenUsed="1"/>
     <w:lsdException w:name="Table Web 1" w:semiHidden="1" w:unhideWhenUsed="1"/>
     <w:lsdException w:name="Table Web 2" w:semiHidden="1" w:unhideWhenUsed="1"/>
+    <w:lsdException w:name="Table Web 3" w:semiHidden="1" w:unhideWhenUsed="1"/>
     <w:lsdException w:name="Balloon Text" w:semiHidden="1" w:unhideWhenUsed="1"/>
     <w:lsdException w:name="Table Grid" w:uiPriority="39"/>
     <w:lsdException w:name="Table Theme" w:semiHidden="1" w:unhideWhenUsed="1"/>
@@ -1153,8 +1146,8 @@
     <w:lsdException w:name="Subtle Reference" w:uiPriority="31" w:qFormat="1"/>
     <w:lsdException w:name="Intense Reference" w:uiPriority="32" w:qFormat="1"/>
     <w:lsdException w:name="Book Title" w:uiPriority="33" w:qFormat="1"/>
-    <w:lsdException w:name="Bibliography" w:uiPriority="37" w:semiHidden="1" w:unhideWhenUsed="1"/>
-    <w:lsdException w:name="TOC Heading" w:uiPriority="39" w:semiHidden="1" w:unhideWhenUsed="1" w:qFormat="1"/>
+    <w:lsdException w:name="Bibliography" w:semiHidden="1" w:uiPriority="37" w:unhideWhenUsed="1"/>
+    <w:lsdException w:name="TOC Heading" w:semiHidden="1" w:uiPriority="39" w:unhideWhenUsed="1" w:qFormat="1"/>
     <w:lsdException w:name="Plain Table 1" w:uiPriority="41"/>
     <w:lsdException w:name="Plain Table 2" w:uiPriority="42"/>
     <w:lsdException w:name="Plain Table 3" w:uiPriority="43"/>
@@ -1264,66 +1257,74 @@
     <w:lsdException w:name="Hashtag" w:semiHidden="1" w:unhideWhenUsed="1"/>
     <w:lsdException w:name="Unresolved Mention" w:semiHidden="1" w:unhideWhenUsed="1"/>
   </w:latentStyles>
-  <w:style w:type="paragraph" w:styleId="Normal" w:default="1">
+  <w:style w:type="paragraph" w:default="1" w:styleId="Normal">
     <w:name w:val="Normal"/>
     <w:qFormat/>
     <w:pPr>
-      <w:widowControl/>
-      <w:suppressAutoHyphens w:val="true"/>
-      <w:bidi w:val="0"/>
-      <w:spacing w:lineRule="auto" w:line="259" w:before="0" w:after="160"/>
-      <w:jc w:val="left"/>
+      <w:spacing w:after="160" w:line="259" w:lineRule="auto"/>
     </w:pPr>
     <w:rPr>
-      <w:rFonts w:ascii="Calibri" w:hAnsi="Calibri" w:eastAsia="Calibri" w:cs="" w:asciiTheme="minorHAnsi" w:cstheme="minorBidi" w:eastAsiaTheme="minorHAnsi" w:hAnsiTheme="minorHAnsi"/>
-      <w:color w:val="auto"/>
-      <w:kern w:val="0"/>
       <w:sz w:val="22"/>
-      <w:szCs w:val="22"/>
-      <w:lang w:val="en-US" w:eastAsia="en-US" w:bidi="ar-SA"/>
     </w:rPr>
   </w:style>
-  <w:style w:type="character" w:styleId="DefaultParagraphFont" w:default="1">
+  <w:style w:type="character" w:default="1" w:styleId="DefaultParagraphFont">
     <w:name w:val="Default Paragraph Font"/>
     <w:uiPriority w:val="1"/>
     <w:semiHidden/>
     <w:unhideWhenUsed/>
-    <w:qFormat/>
-    <w:rPr/>
   </w:style>
-  <w:style w:type="paragraph" w:styleId="Heading">
+  <w:style w:type="table" w:default="1" w:styleId="TableNormal">
+    <w:name w:val="Normal Table"/>
+    <w:uiPriority w:val="99"/>
+    <w:semiHidden/>
+    <w:unhideWhenUsed/>
+    <w:tblPr>
+      <w:tblInd w:w="0" w:type="dxa"/>
+      <w:tblCellMar>
+        <w:top w:w="0" w:type="dxa"/>
+        <w:left w:w="108" w:type="dxa"/>
+        <w:bottom w:w="0" w:type="dxa"/>
+        <w:right w:w="108" w:type="dxa"/>
+      </w:tblCellMar>
+    </w:tblPr>
+  </w:style>
+  <w:style w:type="numbering" w:default="1" w:styleId="NoList">
+    <w:name w:val="No List"/>
+    <w:uiPriority w:val="99"/>
+    <w:semiHidden/>
+    <w:unhideWhenUsed/>
+  </w:style>
+  <w:style w:type="paragraph" w:customStyle="1" w:styleId="Heading">
     <w:name w:val="Heading"/>
     <w:basedOn w:val="Normal"/>
-    <w:next w:val="TextBody"/>
+    <w:next w:val="BodyText"/>
     <w:qFormat/>
     <w:pPr>
-      <w:keepNext w:val="true"/>
+      <w:keepNext/>
       <w:spacing w:before="240" w:after="120"/>
     </w:pPr>
     <w:rPr>
-      <w:rFonts w:ascii="Liberation Sans" w:hAnsi="Liberation Sans" w:eastAsia="Noto Sans CJK SC" w:cs="Lohit Devanagari"/>
+      <w:rFonts w:ascii="Liberation Sans" w:eastAsia="Noto Sans CJK SC" w:hAnsi="Liberation Sans" w:cs="Lohit Devanagari"/>
       <w:sz w:val="28"/>
       <w:szCs w:val="28"/>
     </w:rPr>
   </w:style>
-  <w:style w:type="paragraph" w:styleId="TextBody">
+  <w:style w:type="paragraph" w:styleId="BodyText">
     <w:name w:val="Body Text"/>
     <w:basedOn w:val="Normal"/>
     <w:pPr>
-      <w:spacing w:lineRule="auto" w:line="276" w:before="0" w:after="140"/>
+      <w:spacing w:after="140" w:line="276" w:lineRule="auto"/>
     </w:pPr>
-    <w:rPr/>
   </w:style>
   <w:style w:type="paragraph" w:styleId="List">
     <w:name w:val="List"/>
-    <w:basedOn w:val="TextBody"/>
-    <w:pPr/>
+    <w:basedOn w:val="BodyText"/>
     <w:rPr>
       <w:rFonts w:cs="Lohit Devanagari"/>
     </w:rPr>
   </w:style>
   <w:style w:type="paragraph" w:styleId="Caption">
-    <w:name w:val="Caption"/>
+    <w:name w:val="caption"/>
     <w:basedOn w:val="Normal"/>
     <w:qFormat/>
     <w:pPr>
@@ -1338,7 +1339,7 @@
       <w:szCs w:val="24"/>
     </w:rPr>
   </w:style>
-  <w:style w:type="paragraph" w:styleId="Index">
+  <w:style w:type="paragraph" w:customStyle="1" w:styleId="Index">
     <w:name w:val="Index"/>
     <w:basedOn w:val="Normal"/>
     <w:qFormat/>
@@ -1354,34 +1355,11 @@
     <w:basedOn w:val="Normal"/>
     <w:uiPriority w:val="34"/>
     <w:qFormat/>
-    <w:rsid w:val="00e03b97"/>
+    <w:rsid w:val="00E03B97"/>
     <w:pPr>
-      <w:spacing w:before="0" w:after="160"/>
-      <w:ind w:left="720" w:hanging="0"/>
+      <w:ind w:left="720"/>
       <w:contextualSpacing/>
     </w:pPr>
-    <w:rPr/>
-  </w:style>
-  <w:style w:type="numbering" w:styleId="NoList" w:default="1">
-    <w:name w:val="No List"/>
-    <w:uiPriority w:val="99"/>
-    <w:semiHidden/>
-    <w:unhideWhenUsed/>
-    <w:qFormat/>
-  </w:style>
-  <w:style w:type="table" w:default="1" w:styleId="TableNormal">
-    <w:name w:val="Normal Table"/>
-    <w:uiPriority w:val="99"/>
-    <w:semiHidden/>
-    <w:unhideWhenUsed/>
-    <w:tblPr>
-      <w:tblCellMar>
-        <w:top w:w="0" w:type="dxa"/>
-        <w:left w:w="108" w:type="dxa"/>
-        <w:bottom w:w="0" w:type="dxa"/>
-        <w:right w:w="108" w:type="dxa"/>
-      </w:tblCellMar>
-    </w:tblPr>
   </w:style>
 </w:styles>
 </file>

</xml_diff>